<commit_message>
Adding some information about RoBERTa and BERT
</commit_message>
<xml_diff>
--- a/Notebook/Part A/Tools/Summary of architecture.docx
+++ b/Notebook/Part A/Tools/Summary of architecture.docx
@@ -40,7 +40,7 @@
     </w:p>
     <w:p>
       <w:pPr>
-        <w:pStyle w:val="a3"/>
+        <w:pStyle w:val="ListParagraph"/>
         <w:numPr>
           <w:ilvl w:val="0"/>
           <w:numId w:val="2"/>
@@ -87,12 +87,30 @@
           <w:sz w:val="24"/>
           <w:szCs w:val="24"/>
         </w:rPr>
-        <w:t xml:space="preserve"> from the data handling stage till the output of the comparison of two embedded documents with similarity function of the.</w:t>
-      </w:r>
-    </w:p>
-    <w:p>
-      <w:pPr>
-        <w:pStyle w:val="a3"/>
+        <w:t xml:space="preserve"> from the data handling stage </w:t>
+      </w:r>
+      <w:proofErr w:type="gramStart"/>
+      <w:r>
+        <w:rPr>
+          <w:rFonts w:asciiTheme="majorBidi" w:hAnsiTheme="majorBidi" w:cstheme="majorBidi"/>
+          <w:sz w:val="24"/>
+          <w:szCs w:val="24"/>
+        </w:rPr>
+        <w:t>till</w:t>
+      </w:r>
+      <w:proofErr w:type="gramEnd"/>
+      <w:r>
+        <w:rPr>
+          <w:rFonts w:asciiTheme="majorBidi" w:hAnsiTheme="majorBidi" w:cstheme="majorBidi"/>
+          <w:sz w:val="24"/>
+          <w:szCs w:val="24"/>
+        </w:rPr>
+        <w:t xml:space="preserve"> the output of the comparison of two embedded documents with similarity function of the.</w:t>
+      </w:r>
+    </w:p>
+    <w:p>
+      <w:pPr>
+        <w:pStyle w:val="ListParagraph"/>
         <w:numPr>
           <w:ilvl w:val="1"/>
           <w:numId w:val="2"/>
@@ -119,7 +137,7 @@
     </w:p>
     <w:p>
       <w:pPr>
-        <w:pStyle w:val="a3"/>
+        <w:pStyle w:val="ListParagraph"/>
         <w:numPr>
           <w:ilvl w:val="1"/>
           <w:numId w:val="2"/>
@@ -146,7 +164,7 @@
     </w:p>
     <w:p>
       <w:pPr>
-        <w:pStyle w:val="a3"/>
+        <w:pStyle w:val="ListParagraph"/>
         <w:bidi w:val="0"/>
         <w:ind w:firstLine="720"/>
         <w:rPr>
@@ -174,7 +192,7 @@
     </w:p>
     <w:p>
       <w:pPr>
-        <w:pStyle w:val="a3"/>
+        <w:pStyle w:val="ListParagraph"/>
         <w:numPr>
           <w:ilvl w:val="2"/>
           <w:numId w:val="2"/>
@@ -201,7 +219,7 @@
     </w:p>
     <w:p>
       <w:pPr>
-        <w:pStyle w:val="a3"/>
+        <w:pStyle w:val="ListParagraph"/>
         <w:bidi w:val="0"/>
         <w:ind w:left="2160"/>
         <w:rPr>
@@ -224,7 +242,25 @@
           <w:sz w:val="24"/>
           <w:szCs w:val="24"/>
         </w:rPr>
-        <w:t>, Penn Treebank Tokenization, Spacy Tokenization, Moses Tokenization and Subword Tokenization.</w:t>
+        <w:t xml:space="preserve">, Penn Treebank Tokenization, Spacy Tokenization, Moses Tokenization and </w:t>
+      </w:r>
+      <w:proofErr w:type="spellStart"/>
+      <w:r>
+        <w:rPr>
+          <w:rFonts w:asciiTheme="majorBidi" w:hAnsiTheme="majorBidi" w:cstheme="majorBidi"/>
+          <w:sz w:val="24"/>
+          <w:szCs w:val="24"/>
+        </w:rPr>
+        <w:t>Subword</w:t>
+      </w:r>
+      <w:proofErr w:type="spellEnd"/>
+      <w:r>
+        <w:rPr>
+          <w:rFonts w:asciiTheme="majorBidi" w:hAnsiTheme="majorBidi" w:cstheme="majorBidi"/>
+          <w:sz w:val="24"/>
+          <w:szCs w:val="24"/>
+        </w:rPr>
+        <w:t xml:space="preserve"> Tokenization.</w:t>
       </w:r>
       <w:r>
         <w:rPr>
@@ -253,7 +289,7 @@
     </w:p>
     <w:p>
       <w:pPr>
-        <w:pStyle w:val="a3"/>
+        <w:pStyle w:val="ListParagraph"/>
         <w:numPr>
           <w:ilvl w:val="2"/>
           <w:numId w:val="2"/>
@@ -280,7 +316,7 @@
     </w:p>
     <w:p>
       <w:pPr>
-        <w:pStyle w:val="a3"/>
+        <w:pStyle w:val="ListParagraph"/>
         <w:bidi w:val="0"/>
         <w:ind w:left="2160"/>
         <w:rPr>
@@ -340,7 +376,7 @@
     </w:p>
     <w:p>
       <w:pPr>
-        <w:pStyle w:val="a3"/>
+        <w:pStyle w:val="ListParagraph"/>
         <w:numPr>
           <w:ilvl w:val="2"/>
           <w:numId w:val="2"/>
@@ -367,7 +403,7 @@
     </w:p>
     <w:p>
       <w:pPr>
-        <w:pStyle w:val="a3"/>
+        <w:pStyle w:val="ListParagraph"/>
         <w:bidi w:val="0"/>
         <w:ind w:left="2160"/>
         <w:rPr>
@@ -382,15 +418,69 @@
           <w:sz w:val="24"/>
           <w:szCs w:val="24"/>
         </w:rPr>
-        <w:t>The tokenizer used in this model was the RoBERTa – large's tokenization algorithm</w:t>
-      </w:r>
-      <w:r>
-        <w:rPr>
-          <w:rFonts w:asciiTheme="majorBidi" w:hAnsiTheme="majorBidi" w:cstheme="majorBidi"/>
-          <w:sz w:val="24"/>
-          <w:szCs w:val="24"/>
-        </w:rPr>
-        <w:t xml:space="preserve"> – Byte Pair Encoding (BPE). The BPE is popular algorithm for subword tokenization</w:t>
+        <w:t xml:space="preserve">The tokenizer used in this model was the </w:t>
+      </w:r>
+      <w:proofErr w:type="spellStart"/>
+      <w:r>
+        <w:rPr>
+          <w:rFonts w:asciiTheme="majorBidi" w:hAnsiTheme="majorBidi" w:cstheme="majorBidi"/>
+          <w:sz w:val="24"/>
+          <w:szCs w:val="24"/>
+        </w:rPr>
+        <w:t>RoBERTa</w:t>
+      </w:r>
+      <w:proofErr w:type="spellEnd"/>
+      <w:r>
+        <w:rPr>
+          <w:rFonts w:asciiTheme="majorBidi" w:hAnsiTheme="majorBidi" w:cstheme="majorBidi"/>
+          <w:sz w:val="24"/>
+          <w:szCs w:val="24"/>
+        </w:rPr>
+        <w:t xml:space="preserve"> – large's tokenization algorithm</w:t>
+      </w:r>
+      <w:r>
+        <w:rPr>
+          <w:rFonts w:asciiTheme="majorBidi" w:hAnsiTheme="majorBidi" w:cstheme="majorBidi"/>
+          <w:sz w:val="24"/>
+          <w:szCs w:val="24"/>
+        </w:rPr>
+        <w:t xml:space="preserve"> – Byte Pair Encoding (BPE). The BPE is </w:t>
+      </w:r>
+      <w:proofErr w:type="gramStart"/>
+      <w:r>
+        <w:rPr>
+          <w:rFonts w:asciiTheme="majorBidi" w:hAnsiTheme="majorBidi" w:cstheme="majorBidi"/>
+          <w:sz w:val="24"/>
+          <w:szCs w:val="24"/>
+        </w:rPr>
+        <w:t>popular</w:t>
+      </w:r>
+      <w:proofErr w:type="gramEnd"/>
+      <w:r>
+        <w:rPr>
+          <w:rFonts w:asciiTheme="majorBidi" w:hAnsiTheme="majorBidi" w:cstheme="majorBidi"/>
+          <w:sz w:val="24"/>
+          <w:szCs w:val="24"/>
+        </w:rPr>
+        <w:t xml:space="preserve"> algorithm for </w:t>
+      </w:r>
+      <w:proofErr w:type="spellStart"/>
+      <w:r>
+        <w:rPr>
+          <w:rFonts w:asciiTheme="majorBidi" w:hAnsiTheme="majorBidi" w:cstheme="majorBidi"/>
+          <w:sz w:val="24"/>
+          <w:szCs w:val="24"/>
+        </w:rPr>
+        <w:t>subword</w:t>
+      </w:r>
+      <w:proofErr w:type="spellEnd"/>
+      <w:r>
+        <w:rPr>
+          <w:rFonts w:asciiTheme="majorBidi" w:hAnsiTheme="majorBidi" w:cstheme="majorBidi"/>
+          <w:sz w:val="24"/>
+          <w:szCs w:val="24"/>
+        </w:rPr>
+        <w:t xml:space="preserve"> tokenization</w:t>
       </w:r>
       <w:r>
         <w:rPr>
@@ -406,7 +496,25 @@
           <w:sz w:val="24"/>
           <w:szCs w:val="24"/>
         </w:rPr>
-        <w:t>is to find a way to represent your entire text dataset with the least amount of tokens</w:t>
+        <w:t xml:space="preserve">is to find a way to represent your entire text dataset with the least </w:t>
+      </w:r>
+      <w:proofErr w:type="gramStart"/>
+      <w:r>
+        <w:rPr>
+          <w:rFonts w:asciiTheme="majorBidi" w:hAnsiTheme="majorBidi" w:cstheme="majorBidi"/>
+          <w:sz w:val="24"/>
+          <w:szCs w:val="24"/>
+        </w:rPr>
+        <w:t>amount</w:t>
+      </w:r>
+      <w:proofErr w:type="gramEnd"/>
+      <w:r>
+        <w:rPr>
+          <w:rFonts w:asciiTheme="majorBidi" w:hAnsiTheme="majorBidi" w:cstheme="majorBidi"/>
+          <w:sz w:val="24"/>
+          <w:szCs w:val="24"/>
+        </w:rPr>
+        <w:t xml:space="preserve"> of tokens</w:t>
       </w:r>
       <w:r>
         <w:rPr>
@@ -427,7 +535,7 @@
     </w:p>
     <w:p>
       <w:pPr>
-        <w:pStyle w:val="a3"/>
+        <w:pStyle w:val="ListParagraph"/>
         <w:numPr>
           <w:ilvl w:val="2"/>
           <w:numId w:val="2"/>
@@ -454,48 +562,326 @@
     </w:p>
     <w:p>
       <w:pPr>
-        <w:pStyle w:val="a3"/>
+        <w:pStyle w:val="ListParagraph"/>
         <w:bidi w:val="0"/>
         <w:ind w:left="2160"/>
-      </w:pPr>
-      <w:r>
-        <w:t xml:space="preserve">RoBERTa-Large is the frozen pre-trained transformer that is being used in this model. </w:t>
-      </w:r>
-      <w:r>
-        <w:t xml:space="preserve">RoBERTa has the same architecture as the BERT model and basically optimizes some hyper-parameters for BERT. </w:t>
-      </w:r>
-      <w:r>
+        <w:rPr>
+          <w:rFonts w:asciiTheme="majorBidi" w:hAnsiTheme="majorBidi" w:cstheme="majorBidi"/>
+          <w:sz w:val="24"/>
+          <w:szCs w:val="24"/>
+        </w:rPr>
+      </w:pPr>
+      <w:proofErr w:type="spellStart"/>
+      <w:r>
+        <w:rPr>
+          <w:rFonts w:asciiTheme="majorBidi" w:hAnsiTheme="majorBidi" w:cstheme="majorBidi"/>
+          <w:sz w:val="24"/>
+          <w:szCs w:val="24"/>
+        </w:rPr>
+        <w:t>RoBERTa</w:t>
+      </w:r>
+      <w:proofErr w:type="spellEnd"/>
+      <w:r>
+        <w:rPr>
+          <w:rFonts w:asciiTheme="majorBidi" w:hAnsiTheme="majorBidi" w:cstheme="majorBidi"/>
+          <w:sz w:val="24"/>
+          <w:szCs w:val="24"/>
+        </w:rPr>
+        <w:t xml:space="preserve">-Large is the frozen pre-trained transformer that is being used in this model. </w:t>
+      </w:r>
+      <w:proofErr w:type="spellStart"/>
+      <w:r>
+        <w:rPr>
+          <w:rFonts w:asciiTheme="majorBidi" w:hAnsiTheme="majorBidi" w:cstheme="majorBidi"/>
+          <w:sz w:val="24"/>
+          <w:szCs w:val="24"/>
+        </w:rPr>
+        <w:t>RoBERTa</w:t>
+      </w:r>
+      <w:proofErr w:type="spellEnd"/>
+      <w:r>
+        <w:rPr>
+          <w:rFonts w:asciiTheme="majorBidi" w:hAnsiTheme="majorBidi" w:cstheme="majorBidi"/>
+          <w:sz w:val="24"/>
+          <w:szCs w:val="24"/>
+        </w:rPr>
+        <w:t xml:space="preserve"> has the same architecture as the BERT model and basically optimizes some hyper-parameters for BERT. </w:t>
+      </w:r>
+    </w:p>
+    <w:p>
+      <w:pPr>
+        <w:pStyle w:val="ListParagraph"/>
+        <w:bidi w:val="0"/>
+        <w:ind w:left="2160"/>
+        <w:rPr>
+          <w:rFonts w:asciiTheme="majorBidi" w:hAnsiTheme="majorBidi" w:cstheme="majorBidi"/>
+          <w:sz w:val="24"/>
+          <w:szCs w:val="24"/>
+        </w:rPr>
+      </w:pPr>
+      <w:r>
+        <w:rPr>
+          <w:rFonts w:asciiTheme="majorBidi" w:hAnsiTheme="majorBidi" w:cstheme="majorBidi"/>
+          <w:sz w:val="24"/>
+          <w:szCs w:val="24"/>
+        </w:rPr>
         <w:lastRenderedPageBreak/>
+        <w:t xml:space="preserve">BERT’S architecture is based on part of the Transformer architecture – the encoder. BERT model is built by stacking up Transformer’s encoders. In this case, we use the </w:t>
+      </w:r>
+      <w:proofErr w:type="spellStart"/>
+      <w:r>
+        <w:rPr>
+          <w:rFonts w:asciiTheme="majorBidi" w:hAnsiTheme="majorBidi" w:cstheme="majorBidi"/>
+          <w:sz w:val="24"/>
+          <w:szCs w:val="24"/>
+        </w:rPr>
+        <w:t>RoBERTa</w:t>
+      </w:r>
+      <w:proofErr w:type="spellEnd"/>
+      <w:r>
+        <w:rPr>
+          <w:rFonts w:asciiTheme="majorBidi" w:hAnsiTheme="majorBidi" w:cstheme="majorBidi"/>
+          <w:sz w:val="24"/>
+          <w:szCs w:val="24"/>
+        </w:rPr>
+        <w:t>-large model that is built from 24 encoders.</w:t>
+      </w:r>
+    </w:p>
+    <w:p>
+      <w:pPr>
+        <w:pStyle w:val="ListParagraph"/>
+        <w:bidi w:val="0"/>
+        <w:ind w:left="2160"/>
+        <w:rPr>
+          <w:rFonts w:asciiTheme="majorBidi" w:hAnsiTheme="majorBidi" w:cstheme="majorBidi"/>
+          <w:sz w:val="24"/>
+          <w:szCs w:val="24"/>
+        </w:rPr>
+      </w:pPr>
+    </w:p>
+    <w:p>
+      <w:pPr>
+        <w:pStyle w:val="ListParagraph"/>
+        <w:bidi w:val="0"/>
+        <w:ind w:left="2160"/>
+        <w:rPr>
+          <w:rFonts w:asciiTheme="majorBidi" w:hAnsiTheme="majorBidi" w:cstheme="majorBidi"/>
+          <w:sz w:val="24"/>
+          <w:szCs w:val="24"/>
+        </w:rPr>
+      </w:pPr>
+      <w:proofErr w:type="spellStart"/>
+      <w:r>
+        <w:rPr>
+          <w:rFonts w:asciiTheme="majorBidi" w:hAnsiTheme="majorBidi" w:cstheme="majorBidi"/>
+          <w:sz w:val="24"/>
+          <w:szCs w:val="24"/>
+        </w:rPr>
+        <w:t>RoBERTa</w:t>
+      </w:r>
+      <w:proofErr w:type="spellEnd"/>
+      <w:r>
+        <w:rPr>
+          <w:rFonts w:asciiTheme="majorBidi" w:hAnsiTheme="majorBidi" w:cstheme="majorBidi"/>
+          <w:sz w:val="24"/>
+          <w:szCs w:val="24"/>
+        </w:rPr>
+        <w:t xml:space="preserve"> – large model’s</w:t>
+      </w:r>
+      <w:r>
+        <w:rPr>
+          <w:rFonts w:asciiTheme="majorBidi" w:hAnsiTheme="majorBidi" w:cstheme="majorBidi"/>
+          <w:sz w:val="24"/>
+          <w:szCs w:val="24"/>
+        </w:rPr>
+        <w:t xml:space="preserve"> </w:t>
+      </w:r>
+    </w:p>
+    <w:p>
+      <w:pPr>
+        <w:pStyle w:val="ListParagraph"/>
+        <w:bidi w:val="0"/>
+        <w:ind w:left="2160"/>
+        <w:rPr>
+          <w:rFonts w:asciiTheme="majorBidi" w:hAnsiTheme="majorBidi" w:cstheme="majorBidi"/>
+          <w:sz w:val="24"/>
+          <w:szCs w:val="24"/>
+        </w:rPr>
+      </w:pPr>
+    </w:p>
+    <w:p>
+      <w:pPr>
+        <w:pStyle w:val="ListParagraph"/>
+        <w:bidi w:val="0"/>
+        <w:ind w:left="2160"/>
+        <w:rPr>
+          <w:rFonts w:asciiTheme="majorBidi" w:hAnsiTheme="majorBidi" w:cstheme="majorBidi"/>
+          <w:sz w:val="24"/>
+          <w:szCs w:val="24"/>
+        </w:rPr>
+      </w:pPr>
+      <w:r>
+        <w:rPr>
+          <w:rFonts w:asciiTheme="majorBidi" w:hAnsiTheme="majorBidi" w:cstheme="majorBidi"/>
+          <w:sz w:val="24"/>
+          <w:szCs w:val="24"/>
+        </w:rPr>
+        <w:t xml:space="preserve">The data is </w:t>
+      </w:r>
+      <w:r>
+        <w:rPr>
+          <w:rFonts w:asciiTheme="majorBidi" w:hAnsiTheme="majorBidi" w:cstheme="majorBidi"/>
+          <w:sz w:val="24"/>
+          <w:szCs w:val="24"/>
+        </w:rPr>
+        <w:t>embedded</w:t>
+      </w:r>
+      <w:r>
+        <w:rPr>
+          <w:rFonts w:asciiTheme="majorBidi" w:hAnsiTheme="majorBidi" w:cstheme="majorBidi"/>
+          <w:sz w:val="24"/>
+          <w:szCs w:val="24"/>
+        </w:rPr>
+        <w:t xml:space="preserve"> </w:t>
+      </w:r>
+      <w:r>
+        <w:rPr>
+          <w:rFonts w:asciiTheme="majorBidi" w:hAnsiTheme="majorBidi" w:cstheme="majorBidi"/>
+          <w:sz w:val="24"/>
+          <w:szCs w:val="24"/>
+        </w:rPr>
+        <w:t xml:space="preserve">before being inserted into the model. The initial embedding is constructed from three vectors </w:t>
+      </w:r>
+      <w:proofErr w:type="spellStart"/>
+      <w:r>
+        <w:rPr>
+          <w:rFonts w:asciiTheme="majorBidi" w:hAnsiTheme="majorBidi" w:cstheme="majorBidi"/>
+          <w:sz w:val="24"/>
+          <w:szCs w:val="24"/>
+        </w:rPr>
+        <w:t>th</w:t>
+      </w:r>
+      <w:proofErr w:type="spellEnd"/>
+    </w:p>
+    <w:p>
+      <w:pPr>
+        <w:pStyle w:val="ListParagraph"/>
+        <w:bidi w:val="0"/>
+        <w:ind w:left="2160"/>
+        <w:rPr>
+          <w:rFonts w:asciiTheme="majorBidi" w:hAnsiTheme="majorBidi" w:cstheme="majorBidi"/>
+          <w:sz w:val="24"/>
+          <w:szCs w:val="24"/>
+        </w:rPr>
+      </w:pPr>
+      <w:r>
+        <w:rPr>
+          <w:rFonts w:asciiTheme="majorBidi" w:hAnsiTheme="majorBidi" w:cstheme="majorBidi"/>
+          <w:sz w:val="24"/>
+          <w:szCs w:val="24"/>
+        </w:rPr>
         <w:t xml:space="preserve">This model is prepared for fine tuning for our task - Authorship Representation Embedding. </w:t>
       </w:r>
     </w:p>
     <w:p>
       <w:pPr>
-        <w:pStyle w:val="a3"/>
+        <w:pStyle w:val="ListParagraph"/>
         <w:bidi w:val="0"/>
         <w:ind w:left="2160"/>
         <w:rPr>
+          <w:rFonts w:asciiTheme="majorBidi" w:hAnsiTheme="majorBidi" w:cstheme="majorBidi"/>
+          <w:sz w:val="24"/>
+          <w:szCs w:val="24"/>
+        </w:rPr>
+      </w:pPr>
+    </w:p>
+    <w:p>
+      <w:pPr>
+        <w:pStyle w:val="ListParagraph"/>
+        <w:bidi w:val="0"/>
+        <w:ind w:left="2160"/>
+        <w:rPr>
+          <w:rFonts w:asciiTheme="majorBidi" w:hAnsiTheme="majorBidi" w:cstheme="majorBidi"/>
+          <w:sz w:val="24"/>
+          <w:szCs w:val="24"/>
+        </w:rPr>
+      </w:pPr>
+    </w:p>
+    <w:p>
+      <w:pPr>
+        <w:pStyle w:val="ListParagraph"/>
+        <w:bidi w:val="0"/>
+        <w:ind w:left="2160"/>
+        <w:rPr>
+          <w:rFonts w:asciiTheme="majorBidi" w:hAnsiTheme="majorBidi" w:cstheme="majorBidi"/>
+          <w:sz w:val="24"/>
+          <w:szCs w:val="24"/>
+        </w:rPr>
+      </w:pPr>
+    </w:p>
+    <w:p>
+      <w:pPr>
+        <w:pStyle w:val="ListParagraph"/>
+        <w:bidi w:val="0"/>
+        <w:ind w:left="2160"/>
+        <w:rPr>
+          <w:rFonts w:asciiTheme="majorBidi" w:hAnsiTheme="majorBidi" w:cstheme="majorBidi"/>
+          <w:sz w:val="24"/>
+          <w:szCs w:val="24"/>
+          <w:rtl/>
+        </w:rPr>
+      </w:pPr>
+      <w:r>
+        <w:rPr>
           <w:rFonts w:asciiTheme="majorBidi" w:hAnsiTheme="majorBidi" w:cstheme="majorBidi" w:hint="cs"/>
+          <w:sz w:val="24"/>
+          <w:szCs w:val="24"/>
+          <w:rtl/>
+        </w:rPr>
+        <w:t>(פה נכנס הסבר על הארכיטקטורה של ברט וגם הסבר למה צריך "להקפיא" חלק מהחלקים שלו, שזה בעצם להסביר למה משתמשים במודל שכבר אומן מראש.</w:t>
+      </w:r>
+    </w:p>
+    <w:p>
+      <w:pPr>
+        <w:pStyle w:val="ListParagraph"/>
+        <w:bidi w:val="0"/>
+        <w:ind w:left="2160"/>
+        <w:rPr>
+          <w:rFonts w:asciiTheme="majorBidi" w:hAnsiTheme="majorBidi" w:cstheme="majorBidi"/>
           <w:b/>
           <w:bCs/>
           <w:sz w:val="24"/>
           <w:szCs w:val="24"/>
-          <w:rtl/>
-        </w:rPr>
-      </w:pPr>
-      <w:r>
-        <w:rPr>
-          <w:rFonts w:hint="cs"/>
-          <w:rtl/>
-        </w:rPr>
-        <w:t>(פה נכנס הסבר על הארכיטקטורה של ברט וגם הסבר למה צריך "להקפיא" חלק מהחלקים שלו, שזה בעצם להסביר למה משתמשים במודל שכבר אומן מראש.</w:t>
-      </w:r>
-    </w:p>
-    <w:p>
-      <w:pPr>
-        <w:pStyle w:val="a3"/>
+        </w:rPr>
+      </w:pPr>
+    </w:p>
+    <w:p>
+      <w:pPr>
+        <w:pStyle w:val="ListParagraph"/>
         <w:bidi w:val="0"/>
         <w:ind w:left="2160"/>
+        <w:rPr>
+          <w:rFonts w:asciiTheme="majorBidi" w:hAnsiTheme="majorBidi" w:cstheme="majorBidi"/>
+          <w:sz w:val="24"/>
+          <w:szCs w:val="24"/>
+        </w:rPr>
+      </w:pPr>
+    </w:p>
+    <w:p>
+      <w:pPr>
+        <w:pStyle w:val="ListParagraph"/>
+        <w:bidi w:val="0"/>
+        <w:rPr>
+          <w:rFonts w:asciiTheme="majorBidi" w:hAnsiTheme="majorBidi" w:cstheme="majorBidi"/>
+          <w:sz w:val="24"/>
+          <w:szCs w:val="24"/>
+        </w:rPr>
+      </w:pPr>
+    </w:p>
+    <w:p>
+      <w:pPr>
+        <w:pStyle w:val="ListParagraph"/>
+        <w:bidi w:val="0"/>
         <w:rPr>
           <w:rFonts w:asciiTheme="majorBidi" w:hAnsiTheme="majorBidi" w:cstheme="majorBidi"/>
           <w:b/>
@@ -504,34 +890,7 @@
           <w:szCs w:val="24"/>
         </w:rPr>
       </w:pPr>
-    </w:p>
-    <w:p>
-      <w:pPr>
-        <w:pStyle w:val="a3"/>
-        <w:bidi w:val="0"/>
-        <w:ind w:left="2160"/>
-        <w:rPr>
-          <w:rFonts w:asciiTheme="majorBidi" w:hAnsiTheme="majorBidi" w:cstheme="majorBidi"/>
-          <w:sz w:val="24"/>
-          <w:szCs w:val="24"/>
-        </w:rPr>
-      </w:pPr>
-    </w:p>
-    <w:p>
-      <w:pPr>
-        <w:pStyle w:val="a3"/>
-        <w:bidi w:val="0"/>
-        <w:rPr>
-          <w:rFonts w:asciiTheme="majorBidi" w:hAnsiTheme="majorBidi" w:cstheme="majorBidi"/>
-          <w:sz w:val="24"/>
-          <w:szCs w:val="24"/>
-        </w:rPr>
-      </w:pPr>
-    </w:p>
-    <w:p>
-      <w:pPr>
-        <w:pStyle w:val="a3"/>
-        <w:bidi w:val="0"/>
+      <w:r>
         <w:rPr>
           <w:rFonts w:asciiTheme="majorBidi" w:hAnsiTheme="majorBidi" w:cstheme="majorBidi"/>
           <w:b/>
@@ -539,7 +898,8 @@
           <w:sz w:val="24"/>
           <w:szCs w:val="24"/>
         </w:rPr>
-      </w:pPr>
+        <w:tab/>
+      </w:r>
       <w:r>
         <w:rPr>
           <w:rFonts w:asciiTheme="majorBidi" w:hAnsiTheme="majorBidi" w:cstheme="majorBidi"/>
@@ -550,7 +910,12 @@
         </w:rPr>
         <w:tab/>
       </w:r>
-      <w:r>
+    </w:p>
+    <w:p>
+      <w:pPr>
+        <w:pStyle w:val="ListParagraph"/>
+        <w:bidi w:val="0"/>
+        <w:ind w:left="1080"/>
         <w:rPr>
           <w:rFonts w:asciiTheme="majorBidi" w:hAnsiTheme="majorBidi" w:cstheme="majorBidi"/>
           <w:b/>
@@ -558,26 +923,11 @@
           <w:sz w:val="24"/>
           <w:szCs w:val="24"/>
         </w:rPr>
-        <w:tab/>
-      </w:r>
-    </w:p>
-    <w:p>
-      <w:pPr>
-        <w:pStyle w:val="a3"/>
-        <w:bidi w:val="0"/>
-        <w:ind w:left="1080"/>
-        <w:rPr>
-          <w:rFonts w:asciiTheme="majorBidi" w:hAnsiTheme="majorBidi" w:cstheme="majorBidi"/>
-          <w:b/>
-          <w:bCs/>
-          <w:sz w:val="24"/>
-          <w:szCs w:val="24"/>
-        </w:rPr>
-      </w:pPr>
-    </w:p>
-    <w:p>
-      <w:pPr>
-        <w:pStyle w:val="a3"/>
+      </w:pPr>
+    </w:p>
+    <w:p>
+      <w:pPr>
+        <w:pStyle w:val="ListParagraph"/>
         <w:bidi w:val="0"/>
         <w:rPr>
           <w:rFonts w:asciiTheme="majorBidi" w:hAnsiTheme="majorBidi" w:cstheme="majorBidi"/>
@@ -1571,7 +1921,7 @@
     <w:lsdException w:name="Unresolved Mention" w:semiHidden="1" w:unhideWhenUsed="1"/>
     <w:lsdException w:name="Smart Link" w:semiHidden="1" w:unhideWhenUsed="1"/>
   </w:latentStyles>
-  <w:style w:type="paragraph" w:default="1" w:styleId="a">
+  <w:style w:type="paragraph" w:default="1" w:styleId="Normal">
     <w:name w:val="Normal"/>
     <w:qFormat/>
     <w:rsid w:val="00FE155E"/>
@@ -1583,13 +1933,13 @@
       <w:rFonts w:ascii="Calibri" w:eastAsia="Calibri" w:hAnsi="Calibri" w:cs="Arial"/>
     </w:rPr>
   </w:style>
-  <w:style w:type="character" w:default="1" w:styleId="a0">
+  <w:style w:type="character" w:default="1" w:styleId="DefaultParagraphFont">
     <w:name w:val="Default Paragraph Font"/>
     <w:uiPriority w:val="1"/>
     <w:semiHidden/>
     <w:unhideWhenUsed/>
   </w:style>
-  <w:style w:type="table" w:default="1" w:styleId="a1">
+  <w:style w:type="table" w:default="1" w:styleId="TableNormal">
     <w:name w:val="Normal Table"/>
     <w:uiPriority w:val="99"/>
     <w:semiHidden/>
@@ -1604,15 +1954,15 @@
       </w:tblCellMar>
     </w:tblPr>
   </w:style>
-  <w:style w:type="numbering" w:default="1" w:styleId="a2">
+  <w:style w:type="numbering" w:default="1" w:styleId="NoList">
     <w:name w:val="No List"/>
     <w:uiPriority w:val="99"/>
     <w:semiHidden/>
     <w:unhideWhenUsed/>
   </w:style>
-  <w:style w:type="paragraph" w:styleId="a3">
+  <w:style w:type="paragraph" w:styleId="ListParagraph">
     <w:name w:val="List Paragraph"/>
-    <w:basedOn w:val="a"/>
+    <w:basedOn w:val="Normal"/>
     <w:uiPriority w:val="34"/>
     <w:qFormat/>
     <w:rsid w:val="00FE155E"/>
@@ -1621,9 +1971,9 @@
       <w:contextualSpacing/>
     </w:pPr>
   </w:style>
-  <w:style w:type="character" w:styleId="a4">
+  <w:style w:type="character" w:styleId="LineNumber">
     <w:name w:val="line number"/>
-    <w:basedOn w:val="a0"/>
+    <w:basedOn w:val="DefaultParagraphFont"/>
     <w:uiPriority w:val="99"/>
     <w:semiHidden/>
     <w:unhideWhenUsed/>

</xml_diff>

<commit_message>
Starting to work on the Notebook
</commit_message>
<xml_diff>
--- a/Notebook/Part A/Tools/Summary of architecture.docx
+++ b/Notebook/Part A/Tools/Summary of architecture.docx
@@ -4,43 +4,28 @@
   <w:body>
     <w:p>
       <w:pPr>
-        <w:bidi w:val="0"/>
-        <w:spacing w:after="120" w:line="240" w:lineRule="auto"/>
-        <w:jc w:val="center"/>
+        <w:pStyle w:val="a5"/>
+        <w:bidi w:val="0"/>
+      </w:pPr>
+      <w:r>
+        <w:t>PART: Pre-trained Authorship Representation</w:t>
+      </w:r>
+    </w:p>
+    <w:p>
+      <w:pPr>
+        <w:bidi w:val="0"/>
         <w:rPr>
           <w:rFonts w:asciiTheme="majorBidi" w:eastAsia="Times New Roman" w:hAnsiTheme="majorBidi" w:cstheme="majorBidi"/>
           <w:b/>
           <w:bCs/>
-          <w:sz w:val="48"/>
-          <w:szCs w:val="48"/>
-        </w:rPr>
-      </w:pPr>
-      <w:r>
-        <w:rPr>
-          <w:rFonts w:asciiTheme="majorBidi" w:eastAsia="Times New Roman" w:hAnsiTheme="majorBidi" w:cstheme="majorBidi"/>
-          <w:b/>
-          <w:bCs/>
-          <w:sz w:val="48"/>
-          <w:szCs w:val="48"/>
-        </w:rPr>
-        <w:t>PART: Pre-trained Authorship Representation</w:t>
-      </w:r>
-    </w:p>
-    <w:p>
-      <w:pPr>
-        <w:bidi w:val="0"/>
-        <w:rPr>
-          <w:rFonts w:asciiTheme="majorBidi" w:eastAsia="Times New Roman" w:hAnsiTheme="majorBidi" w:cstheme="majorBidi"/>
-          <w:b/>
-          <w:bCs/>
-          <w:sz w:val="24"/>
-          <w:szCs w:val="24"/>
-        </w:rPr>
-      </w:pPr>
-    </w:p>
-    <w:p>
-      <w:pPr>
-        <w:pStyle w:val="ListParagraph"/>
+          <w:sz w:val="24"/>
+          <w:szCs w:val="24"/>
+        </w:rPr>
+      </w:pPr>
+    </w:p>
+    <w:p>
+      <w:pPr>
+        <w:pStyle w:val="a3"/>
         <w:numPr>
           <w:ilvl w:val="0"/>
           <w:numId w:val="2"/>
@@ -89,28 +74,42 @@
         </w:rPr>
         <w:t xml:space="preserve"> from the data handling stage </w:t>
       </w:r>
-      <w:proofErr w:type="gramStart"/>
-      <w:r>
-        <w:rPr>
-          <w:rFonts w:asciiTheme="majorBidi" w:hAnsiTheme="majorBidi" w:cstheme="majorBidi"/>
-          <w:sz w:val="24"/>
-          <w:szCs w:val="24"/>
-        </w:rPr>
-        <w:t>till</w:t>
-      </w:r>
-      <w:proofErr w:type="gramEnd"/>
-      <w:r>
-        <w:rPr>
-          <w:rFonts w:asciiTheme="majorBidi" w:hAnsiTheme="majorBidi" w:cstheme="majorBidi"/>
-          <w:sz w:val="24"/>
-          <w:szCs w:val="24"/>
-        </w:rPr>
-        <w:t xml:space="preserve"> the output of the comparison of two embedded documents with similarity function of the.</w:t>
-      </w:r>
-    </w:p>
-    <w:p>
-      <w:pPr>
-        <w:pStyle w:val="ListParagraph"/>
+      <w:r>
+        <w:rPr>
+          <w:rFonts w:asciiTheme="majorBidi" w:hAnsiTheme="majorBidi" w:cstheme="majorBidi"/>
+          <w:sz w:val="24"/>
+          <w:szCs w:val="24"/>
+        </w:rPr>
+        <w:t>un</w:t>
+      </w:r>
+      <w:r>
+        <w:rPr>
+          <w:rFonts w:asciiTheme="majorBidi" w:hAnsiTheme="majorBidi" w:cstheme="majorBidi"/>
+          <w:sz w:val="24"/>
+          <w:szCs w:val="24"/>
+        </w:rPr>
+        <w:t xml:space="preserve">til the output of the comparison of two embedded documents with similarity function of </w:t>
+      </w:r>
+      <w:r>
+        <w:rPr>
+          <w:rFonts w:asciiTheme="majorBidi" w:hAnsiTheme="majorBidi" w:cstheme="majorBidi"/>
+          <w:sz w:val="24"/>
+          <w:szCs w:val="24"/>
+        </w:rPr>
+        <w:t>cosine</w:t>
+      </w:r>
+      <w:r>
+        <w:rPr>
+          <w:rFonts w:asciiTheme="majorBidi" w:hAnsiTheme="majorBidi" w:cstheme="majorBidi"/>
+          <w:sz w:val="24"/>
+          <w:szCs w:val="24"/>
+        </w:rPr>
+        <w:t>.</w:t>
+      </w:r>
+    </w:p>
+    <w:p>
+      <w:pPr>
+        <w:pStyle w:val="a3"/>
         <w:numPr>
           <w:ilvl w:val="1"/>
           <w:numId w:val="2"/>
@@ -137,7 +136,7 @@
     </w:p>
     <w:p>
       <w:pPr>
-        <w:pStyle w:val="ListParagraph"/>
+        <w:pStyle w:val="a3"/>
         <w:numPr>
           <w:ilvl w:val="1"/>
           <w:numId w:val="2"/>
@@ -164,7 +163,7 @@
     </w:p>
     <w:p>
       <w:pPr>
-        <w:pStyle w:val="ListParagraph"/>
+        <w:pStyle w:val="a3"/>
         <w:bidi w:val="0"/>
         <w:ind w:firstLine="720"/>
         <w:rPr>
@@ -192,7 +191,7 @@
     </w:p>
     <w:p>
       <w:pPr>
-        <w:pStyle w:val="ListParagraph"/>
+        <w:pStyle w:val="a3"/>
         <w:numPr>
           <w:ilvl w:val="2"/>
           <w:numId w:val="2"/>
@@ -219,7 +218,7 @@
     </w:p>
     <w:p>
       <w:pPr>
-        <w:pStyle w:val="ListParagraph"/>
+        <w:pStyle w:val="a3"/>
         <w:bidi w:val="0"/>
         <w:ind w:left="2160"/>
         <w:rPr>
@@ -242,33 +241,31 @@
           <w:sz w:val="24"/>
           <w:szCs w:val="24"/>
         </w:rPr>
-        <w:t xml:space="preserve">, Penn Treebank Tokenization, Spacy Tokenization, Moses Tokenization and </w:t>
-      </w:r>
-      <w:proofErr w:type="spellStart"/>
-      <w:r>
-        <w:rPr>
-          <w:rFonts w:asciiTheme="majorBidi" w:hAnsiTheme="majorBidi" w:cstheme="majorBidi"/>
-          <w:sz w:val="24"/>
-          <w:szCs w:val="24"/>
-        </w:rPr>
-        <w:t>Subword</w:t>
-      </w:r>
-      <w:proofErr w:type="spellEnd"/>
-      <w:r>
-        <w:rPr>
-          <w:rFonts w:asciiTheme="majorBidi" w:hAnsiTheme="majorBidi" w:cstheme="majorBidi"/>
-          <w:sz w:val="24"/>
-          <w:szCs w:val="24"/>
-        </w:rPr>
-        <w:t xml:space="preserve"> Tokenization.</w:t>
-      </w:r>
-      <w:r>
-        <w:rPr>
-          <w:rFonts w:asciiTheme="majorBidi" w:hAnsiTheme="majorBidi" w:cstheme="majorBidi"/>
-          <w:sz w:val="24"/>
-          <w:szCs w:val="24"/>
-        </w:rPr>
-        <w:t xml:space="preserve">  </w:t>
+        <w:t>, Penn Treebank Tokenization, Spacy Tokenization, Moses Tokenization and Subword Tokenization.</w:t>
+      </w:r>
+      <w:r>
+        <w:rPr>
+          <w:rFonts w:asciiTheme="majorBidi" w:hAnsiTheme="majorBidi" w:cstheme="majorBidi"/>
+          <w:sz w:val="24"/>
+          <w:szCs w:val="24"/>
+        </w:rPr>
+        <w:br/>
+      </w:r>
+      <w:r>
+        <w:rPr>
+          <w:rFonts w:asciiTheme="majorBidi" w:hAnsiTheme="majorBidi" w:cstheme="majorBidi"/>
+          <w:sz w:val="24"/>
+          <w:szCs w:val="24"/>
+        </w:rPr>
+        <w:t>Each author document set is merged with a separator token in-between.</w:t>
+      </w:r>
+      <w:r>
+        <w:rPr>
+          <w:rFonts w:asciiTheme="majorBidi" w:hAnsiTheme="majorBidi" w:cstheme="majorBidi"/>
+          <w:sz w:val="24"/>
+          <w:szCs w:val="24"/>
+        </w:rPr>
+        <w:t xml:space="preserve"> </w:t>
       </w:r>
       <w:r>
         <w:rPr>
@@ -289,7 +286,7 @@
     </w:p>
     <w:p>
       <w:pPr>
-        <w:pStyle w:val="ListParagraph"/>
+        <w:pStyle w:val="a3"/>
         <w:numPr>
           <w:ilvl w:val="2"/>
           <w:numId w:val="2"/>
@@ -316,7 +313,7 @@
     </w:p>
     <w:p>
       <w:pPr>
-        <w:pStyle w:val="ListParagraph"/>
+        <w:pStyle w:val="a3"/>
         <w:bidi w:val="0"/>
         <w:ind w:left="2160"/>
         <w:rPr>
@@ -371,12 +368,60 @@
           <w:sz w:val="24"/>
           <w:szCs w:val="24"/>
         </w:rPr>
-        <w:t xml:space="preserve">The first and last chunk of every book is being dropped out, cause of the identify information about the author that is them. </w:t>
-      </w:r>
-    </w:p>
-    <w:p>
-      <w:pPr>
-        <w:pStyle w:val="ListParagraph"/>
+        <w:t xml:space="preserve">The first and last chunk of every book is being dropped out, </w:t>
+      </w:r>
+      <w:r>
+        <w:rPr>
+          <w:rFonts w:asciiTheme="majorBidi" w:hAnsiTheme="majorBidi" w:cstheme="majorBidi"/>
+          <w:sz w:val="24"/>
+          <w:szCs w:val="24"/>
+        </w:rPr>
+        <w:t>be</w:t>
+      </w:r>
+      <w:r>
+        <w:rPr>
+          <w:rFonts w:asciiTheme="majorBidi" w:hAnsiTheme="majorBidi" w:cstheme="majorBidi"/>
+          <w:sz w:val="24"/>
+          <w:szCs w:val="24"/>
+        </w:rPr>
+        <w:t>cause of the identify</w:t>
+      </w:r>
+      <w:r>
+        <w:rPr>
+          <w:rFonts w:asciiTheme="majorBidi" w:hAnsiTheme="majorBidi" w:cstheme="majorBidi"/>
+          <w:sz w:val="24"/>
+          <w:szCs w:val="24"/>
+        </w:rPr>
+        <w:t>ing</w:t>
+      </w:r>
+      <w:r>
+        <w:rPr>
+          <w:rFonts w:asciiTheme="majorBidi" w:hAnsiTheme="majorBidi" w:cstheme="majorBidi"/>
+          <w:sz w:val="24"/>
+          <w:szCs w:val="24"/>
+        </w:rPr>
+        <w:t xml:space="preserve"> information about the author</w:t>
+      </w:r>
+      <w:r>
+        <w:rPr>
+          <w:rFonts w:asciiTheme="majorBidi" w:hAnsiTheme="majorBidi" w:cstheme="majorBidi"/>
+          <w:sz w:val="24"/>
+          <w:szCs w:val="24"/>
+        </w:rPr>
+        <w:t xml:space="preserve"> and the book they contain</w:t>
+      </w:r>
+      <w:r>
+        <w:rPr>
+          <w:rFonts w:asciiTheme="majorBidi" w:hAnsiTheme="majorBidi" w:cstheme="majorBidi"/>
+          <w:sz w:val="24"/>
+          <w:szCs w:val="24"/>
+        </w:rPr>
+        <w:t xml:space="preserve">. </w:t>
+      </w:r>
+    </w:p>
+    <w:p>
+      <w:pPr>
+        <w:pStyle w:val="a3"/>
         <w:numPr>
           <w:ilvl w:val="2"/>
           <w:numId w:val="2"/>
@@ -403,7 +448,7 @@
     </w:p>
     <w:p>
       <w:pPr>
-        <w:pStyle w:val="ListParagraph"/>
+        <w:pStyle w:val="a3"/>
         <w:bidi w:val="0"/>
         <w:ind w:left="2160"/>
         <w:rPr>
@@ -418,25 +463,7 @@
           <w:sz w:val="24"/>
           <w:szCs w:val="24"/>
         </w:rPr>
-        <w:t xml:space="preserve">The tokenizer used in this model was the </w:t>
-      </w:r>
-      <w:proofErr w:type="spellStart"/>
-      <w:r>
-        <w:rPr>
-          <w:rFonts w:asciiTheme="majorBidi" w:hAnsiTheme="majorBidi" w:cstheme="majorBidi"/>
-          <w:sz w:val="24"/>
-          <w:szCs w:val="24"/>
-        </w:rPr>
-        <w:t>RoBERTa</w:t>
-      </w:r>
-      <w:proofErr w:type="spellEnd"/>
-      <w:r>
-        <w:rPr>
-          <w:rFonts w:asciiTheme="majorBidi" w:hAnsiTheme="majorBidi" w:cstheme="majorBidi"/>
-          <w:sz w:val="24"/>
-          <w:szCs w:val="24"/>
-        </w:rPr>
-        <w:t xml:space="preserve"> – large's tokenization algorithm</w:t>
+        <w:t>The tokenizer used in this model was the RoBERTa – large's tokenization algorithm</w:t>
       </w:r>
       <w:r>
         <w:rPr>
@@ -446,41 +473,21 @@
         </w:rPr>
         <w:t xml:space="preserve"> – Byte Pair Encoding (BPE). The BPE is </w:t>
       </w:r>
-      <w:proofErr w:type="gramStart"/>
-      <w:r>
-        <w:rPr>
-          <w:rFonts w:asciiTheme="majorBidi" w:hAnsiTheme="majorBidi" w:cstheme="majorBidi"/>
-          <w:sz w:val="24"/>
-          <w:szCs w:val="24"/>
-        </w:rPr>
-        <w:t>popular</w:t>
-      </w:r>
-      <w:proofErr w:type="gramEnd"/>
-      <w:r>
-        <w:rPr>
-          <w:rFonts w:asciiTheme="majorBidi" w:hAnsiTheme="majorBidi" w:cstheme="majorBidi"/>
-          <w:sz w:val="24"/>
-          <w:szCs w:val="24"/>
-        </w:rPr>
-        <w:t xml:space="preserve"> algorithm for </w:t>
-      </w:r>
-      <w:proofErr w:type="spellStart"/>
-      <w:r>
-        <w:rPr>
-          <w:rFonts w:asciiTheme="majorBidi" w:hAnsiTheme="majorBidi" w:cstheme="majorBidi"/>
-          <w:sz w:val="24"/>
-          <w:szCs w:val="24"/>
-        </w:rPr>
-        <w:t>subword</w:t>
-      </w:r>
-      <w:proofErr w:type="spellEnd"/>
-      <w:r>
-        <w:rPr>
-          <w:rFonts w:asciiTheme="majorBidi" w:hAnsiTheme="majorBidi" w:cstheme="majorBidi"/>
-          <w:sz w:val="24"/>
-          <w:szCs w:val="24"/>
-        </w:rPr>
-        <w:t xml:space="preserve"> tokenization</w:t>
+      <w:r>
+        <w:rPr>
+          <w:rFonts w:asciiTheme="majorBidi" w:hAnsiTheme="majorBidi" w:cstheme="majorBidi"/>
+          <w:sz w:val="24"/>
+          <w:szCs w:val="24"/>
+        </w:rPr>
+        <w:t xml:space="preserve">a </w:t>
+      </w:r>
+      <w:r>
+        <w:rPr>
+          <w:rFonts w:asciiTheme="majorBidi" w:hAnsiTheme="majorBidi" w:cstheme="majorBidi"/>
+          <w:sz w:val="24"/>
+          <w:szCs w:val="24"/>
+        </w:rPr>
+        <w:t>popular algorithm for subword tokenization</w:t>
       </w:r>
       <w:r>
         <w:rPr>
@@ -496,25 +503,7 @@
           <w:sz w:val="24"/>
           <w:szCs w:val="24"/>
         </w:rPr>
-        <w:t xml:space="preserve">is to find a way to represent your entire text dataset with the least </w:t>
-      </w:r>
-      <w:proofErr w:type="gramStart"/>
-      <w:r>
-        <w:rPr>
-          <w:rFonts w:asciiTheme="majorBidi" w:hAnsiTheme="majorBidi" w:cstheme="majorBidi"/>
-          <w:sz w:val="24"/>
-          <w:szCs w:val="24"/>
-        </w:rPr>
-        <w:t>amount</w:t>
-      </w:r>
-      <w:proofErr w:type="gramEnd"/>
-      <w:r>
-        <w:rPr>
-          <w:rFonts w:asciiTheme="majorBidi" w:hAnsiTheme="majorBidi" w:cstheme="majorBidi"/>
-          <w:sz w:val="24"/>
-          <w:szCs w:val="24"/>
-        </w:rPr>
-        <w:t xml:space="preserve"> of tokens</w:t>
+        <w:t>is to find a way to represent your entire text dataset with the least amount of tokens</w:t>
       </w:r>
       <w:r>
         <w:rPr>
@@ -532,10 +521,18 @@
         </w:rPr>
         <w:t xml:space="preserve"> After the tokenization the 512 tokens are transferred to the next level in the architecture. </w:t>
       </w:r>
-    </w:p>
-    <w:p>
-      <w:pPr>
-        <w:pStyle w:val="ListParagraph"/>
+      <w:r>
+        <w:rPr>
+          <w:rFonts w:asciiTheme="majorBidi" w:hAnsiTheme="majorBidi" w:cstheme="majorBidi"/>
+          <w:sz w:val="24"/>
+          <w:szCs w:val="24"/>
+        </w:rPr>
+        <w:br/>
+      </w:r>
+    </w:p>
+    <w:p>
+      <w:pPr>
+        <w:pStyle w:val="a3"/>
         <w:numPr>
           <w:ilvl w:val="2"/>
           <w:numId w:val="2"/>
@@ -562,63 +559,23 @@
     </w:p>
     <w:p>
       <w:pPr>
-        <w:pStyle w:val="ListParagraph"/>
-        <w:bidi w:val="0"/>
-        <w:ind w:left="2160"/>
-        <w:rPr>
-          <w:rFonts w:asciiTheme="majorBidi" w:hAnsiTheme="majorBidi" w:cstheme="majorBidi"/>
-          <w:sz w:val="24"/>
-          <w:szCs w:val="24"/>
-        </w:rPr>
-      </w:pPr>
-      <w:proofErr w:type="spellStart"/>
-      <w:r>
-        <w:rPr>
-          <w:rFonts w:asciiTheme="majorBidi" w:hAnsiTheme="majorBidi" w:cstheme="majorBidi"/>
-          <w:sz w:val="24"/>
-          <w:szCs w:val="24"/>
-        </w:rPr>
-        <w:t>RoBERTa</w:t>
-      </w:r>
-      <w:proofErr w:type="spellEnd"/>
-      <w:r>
-        <w:rPr>
-          <w:rFonts w:asciiTheme="majorBidi" w:hAnsiTheme="majorBidi" w:cstheme="majorBidi"/>
-          <w:sz w:val="24"/>
-          <w:szCs w:val="24"/>
-        </w:rPr>
-        <w:t xml:space="preserve">-Large is the frozen pre-trained transformer that is being used in this model. </w:t>
-      </w:r>
-      <w:proofErr w:type="spellStart"/>
-      <w:r>
-        <w:rPr>
-          <w:rFonts w:asciiTheme="majorBidi" w:hAnsiTheme="majorBidi" w:cstheme="majorBidi"/>
-          <w:sz w:val="24"/>
-          <w:szCs w:val="24"/>
-        </w:rPr>
-        <w:t>RoBERTa</w:t>
-      </w:r>
-      <w:proofErr w:type="spellEnd"/>
-      <w:r>
-        <w:rPr>
-          <w:rFonts w:asciiTheme="majorBidi" w:hAnsiTheme="majorBidi" w:cstheme="majorBidi"/>
-          <w:sz w:val="24"/>
-          <w:szCs w:val="24"/>
-        </w:rPr>
-        <w:t xml:space="preserve"> has the same architecture as the BERT model and basically optimizes some hyper-parameters for BERT. </w:t>
-      </w:r>
-    </w:p>
-    <w:p>
-      <w:pPr>
-        <w:pStyle w:val="ListParagraph"/>
-        <w:bidi w:val="0"/>
-        <w:ind w:left="2160"/>
-        <w:rPr>
-          <w:rFonts w:asciiTheme="majorBidi" w:hAnsiTheme="majorBidi" w:cstheme="majorBidi"/>
-          <w:sz w:val="24"/>
-          <w:szCs w:val="24"/>
-        </w:rPr>
-      </w:pPr>
+        <w:pStyle w:val="a3"/>
+        <w:bidi w:val="0"/>
+        <w:ind w:left="1440" w:firstLine="720"/>
+        <w:rPr>
+          <w:rFonts w:asciiTheme="majorBidi" w:hAnsiTheme="majorBidi" w:cstheme="majorBidi"/>
+          <w:sz w:val="24"/>
+          <w:szCs w:val="24"/>
+        </w:rPr>
+      </w:pPr>
+      <w:r>
+        <w:rPr>
+          <w:rFonts w:asciiTheme="majorBidi" w:hAnsiTheme="majorBidi" w:cstheme="majorBidi"/>
+          <w:sz w:val="24"/>
+          <w:szCs w:val="24"/>
+        </w:rPr>
+        <w:t xml:space="preserve">BERT’S architecture is based on part of the Transformer architecture – the encoder. BERT model is built by stacking up </w:t>
+      </w:r>
       <w:r>
         <w:rPr>
           <w:rFonts w:asciiTheme="majorBidi" w:hAnsiTheme="majorBidi" w:cstheme="majorBidi"/>
@@ -626,67 +583,227 @@
           <w:szCs w:val="24"/>
         </w:rPr>
         <w:lastRenderedPageBreak/>
-        <w:t xml:space="preserve">BERT’S architecture is based on part of the Transformer architecture – the encoder. BERT model is built by stacking up Transformer’s encoders. In this case, we use the </w:t>
-      </w:r>
-      <w:proofErr w:type="spellStart"/>
-      <w:r>
-        <w:rPr>
-          <w:rFonts w:asciiTheme="majorBidi" w:hAnsiTheme="majorBidi" w:cstheme="majorBidi"/>
-          <w:sz w:val="24"/>
-          <w:szCs w:val="24"/>
-        </w:rPr>
-        <w:t>RoBERTa</w:t>
-      </w:r>
-      <w:proofErr w:type="spellEnd"/>
-      <w:r>
-        <w:rPr>
-          <w:rFonts w:asciiTheme="majorBidi" w:hAnsiTheme="majorBidi" w:cstheme="majorBidi"/>
-          <w:sz w:val="24"/>
-          <w:szCs w:val="24"/>
-        </w:rPr>
-        <w:t>-large model that is built from 24 encoders.</w:t>
-      </w:r>
-    </w:p>
-    <w:p>
-      <w:pPr>
-        <w:pStyle w:val="ListParagraph"/>
-        <w:bidi w:val="0"/>
-        <w:ind w:left="2160"/>
-        <w:rPr>
-          <w:rFonts w:asciiTheme="majorBidi" w:hAnsiTheme="majorBidi" w:cstheme="majorBidi"/>
-          <w:sz w:val="24"/>
-          <w:szCs w:val="24"/>
-        </w:rPr>
-      </w:pPr>
-    </w:p>
-    <w:p>
-      <w:pPr>
-        <w:pStyle w:val="ListParagraph"/>
-        <w:bidi w:val="0"/>
-        <w:ind w:left="2160"/>
-        <w:rPr>
-          <w:rFonts w:asciiTheme="majorBidi" w:hAnsiTheme="majorBidi" w:cstheme="majorBidi"/>
-          <w:sz w:val="24"/>
-          <w:szCs w:val="24"/>
-        </w:rPr>
-      </w:pPr>
-      <w:proofErr w:type="spellStart"/>
-      <w:r>
-        <w:rPr>
-          <w:rFonts w:asciiTheme="majorBidi" w:hAnsiTheme="majorBidi" w:cstheme="majorBidi"/>
-          <w:sz w:val="24"/>
-          <w:szCs w:val="24"/>
-        </w:rPr>
-        <w:t>RoBERTa</w:t>
-      </w:r>
-      <w:proofErr w:type="spellEnd"/>
-      <w:r>
-        <w:rPr>
-          <w:rFonts w:asciiTheme="majorBidi" w:hAnsiTheme="majorBidi" w:cstheme="majorBidi"/>
-          <w:sz w:val="24"/>
-          <w:szCs w:val="24"/>
-        </w:rPr>
-        <w:t xml:space="preserve"> – large model’s</w:t>
+        <w:t xml:space="preserve">Transformer’s encoders. </w:t>
+      </w:r>
+      <w:r>
+        <w:rPr>
+          <w:rFonts w:asciiTheme="majorBidi" w:hAnsiTheme="majorBidi" w:cstheme="majorBidi"/>
+          <w:sz w:val="24"/>
+          <w:szCs w:val="24"/>
+        </w:rPr>
+        <w:t>BERT is pretrained on 2 tasks: Masked Language Modeling (MLM) and Next Sentence Prediction (NSP)</w:t>
+      </w:r>
+      <w:r>
+        <w:rPr>
+          <w:rFonts w:asciiTheme="majorBidi" w:hAnsiTheme="majorBidi" w:cstheme="majorBidi"/>
+          <w:sz w:val="24"/>
+          <w:szCs w:val="24"/>
+        </w:rPr>
+        <w:t>.</w:t>
+      </w:r>
+      <w:r>
+        <w:rPr>
+          <w:rFonts w:asciiTheme="majorBidi" w:hAnsiTheme="majorBidi" w:cstheme="majorBidi"/>
+          <w:sz w:val="24"/>
+          <w:szCs w:val="24"/>
+        </w:rPr>
+        <w:br/>
+        <w:t>In this case, we use the RoBERTa-large model that is built from 24 encoders.</w:t>
+      </w:r>
+    </w:p>
+    <w:p>
+      <w:pPr>
+        <w:pStyle w:val="a3"/>
+        <w:bidi w:val="0"/>
+        <w:ind w:left="1440" w:firstLine="720"/>
+        <w:rPr>
+          <w:rFonts w:asciiTheme="majorBidi" w:hAnsiTheme="majorBidi" w:cstheme="majorBidi"/>
+          <w:sz w:val="24"/>
+          <w:szCs w:val="24"/>
+          <w:rtl/>
+        </w:rPr>
+      </w:pPr>
+      <w:r>
+        <w:rPr>
+          <w:rFonts w:asciiTheme="majorBidi" w:hAnsiTheme="majorBidi" w:cstheme="majorBidi"/>
+          <w:sz w:val="24"/>
+          <w:szCs w:val="24"/>
+        </w:rPr>
+        <w:br/>
+      </w:r>
+      <w:r>
+        <w:rPr>
+          <w:rFonts w:asciiTheme="majorBidi" w:hAnsiTheme="majorBidi" w:cstheme="majorBidi"/>
+          <w:sz w:val="24"/>
+          <w:szCs w:val="24"/>
+        </w:rPr>
+        <w:t xml:space="preserve">RoBERTa-Large is the frozen pre-trained transformer that is being used in this model. </w:t>
+      </w:r>
+      <w:r>
+        <w:rPr>
+          <w:rFonts w:asciiTheme="majorBidi" w:hAnsiTheme="majorBidi" w:cstheme="majorBidi"/>
+          <w:sz w:val="24"/>
+          <w:szCs w:val="24"/>
+        </w:rPr>
+        <w:t>RoBERTa has the same architecture as the BERT model and basically optimizes some hyper-parameters for BERT</w:t>
+      </w:r>
+      <w:r>
+        <w:rPr>
+          <w:rFonts w:asciiTheme="majorBidi" w:hAnsiTheme="majorBidi" w:cstheme="majorBidi"/>
+          <w:sz w:val="24"/>
+          <w:szCs w:val="24"/>
+        </w:rPr>
+        <w:t>.</w:t>
+      </w:r>
+      <w:r>
+        <w:rPr>
+          <w:rFonts w:asciiTheme="majorBidi" w:hAnsiTheme="majorBidi" w:cstheme="majorBidi"/>
+          <w:sz w:val="24"/>
+          <w:szCs w:val="24"/>
+        </w:rPr>
+        <w:t xml:space="preserve"> The hyper-parameter changes made by RoBERTa are:</w:t>
+      </w:r>
+    </w:p>
+    <w:p>
+      <w:pPr>
+        <w:pStyle w:val="a3"/>
+        <w:numPr>
+          <w:ilvl w:val="0"/>
+          <w:numId w:val="6"/>
+        </w:numPr>
+        <w:bidi w:val="0"/>
+        <w:rPr>
+          <w:rFonts w:asciiTheme="majorBidi" w:hAnsiTheme="majorBidi" w:cstheme="majorBidi"/>
+          <w:sz w:val="24"/>
+          <w:szCs w:val="24"/>
+        </w:rPr>
+      </w:pPr>
+      <w:r>
+        <w:rPr>
+          <w:rFonts w:asciiTheme="majorBidi" w:hAnsiTheme="majorBidi" w:cstheme="majorBidi"/>
+          <w:sz w:val="24"/>
+          <w:szCs w:val="24"/>
+        </w:rPr>
+        <w:t xml:space="preserve">Longer </w:t>
+      </w:r>
+      <w:proofErr w:type="gramStart"/>
+      <w:r>
+        <w:rPr>
+          <w:rFonts w:asciiTheme="majorBidi" w:hAnsiTheme="majorBidi" w:cstheme="majorBidi"/>
+          <w:sz w:val="24"/>
+          <w:szCs w:val="24"/>
+        </w:rPr>
+        <w:t>training:</w:t>
+      </w:r>
+      <w:proofErr w:type="gramEnd"/>
+      <w:r>
+        <w:rPr>
+          <w:rFonts w:asciiTheme="majorBidi" w:hAnsiTheme="majorBidi" w:cstheme="majorBidi"/>
+          <w:sz w:val="24"/>
+          <w:szCs w:val="24"/>
+        </w:rPr>
+        <w:t xml:space="preserve"> increasing the number of iterations from 100K to 300K and then further to 500K.</w:t>
+      </w:r>
+    </w:p>
+    <w:p>
+      <w:pPr>
+        <w:pStyle w:val="a3"/>
+        <w:numPr>
+          <w:ilvl w:val="0"/>
+          <w:numId w:val="6"/>
+        </w:numPr>
+        <w:bidi w:val="0"/>
+        <w:rPr>
+          <w:rFonts w:asciiTheme="majorBidi" w:hAnsiTheme="majorBidi" w:cstheme="majorBidi"/>
+          <w:sz w:val="24"/>
+          <w:szCs w:val="24"/>
+        </w:rPr>
+      </w:pPr>
+      <w:r>
+        <w:rPr>
+          <w:rFonts w:asciiTheme="majorBidi" w:hAnsiTheme="majorBidi" w:cstheme="majorBidi"/>
+          <w:sz w:val="24"/>
+          <w:szCs w:val="24"/>
+        </w:rPr>
+        <w:t>Larger training data (x10, from 16G to 160GB).</w:t>
+      </w:r>
+      <w:r>
+        <w:rPr>
+          <w:rFonts w:asciiTheme="majorBidi" w:hAnsiTheme="majorBidi" w:cstheme="majorBidi"/>
+          <w:sz w:val="24"/>
+          <w:szCs w:val="24"/>
+        </w:rPr>
+        <w:br/>
+      </w:r>
+      <w:r>
+        <w:rPr>
+          <w:rFonts w:asciiTheme="majorBidi" w:hAnsiTheme="majorBidi" w:cstheme="majorBidi"/>
+          <w:sz w:val="24"/>
+          <w:szCs w:val="24"/>
+        </w:rPr>
+        <w:t>RoBERTa is trained on 160GB of text data using 1024 32GB V100 GPUs in 1 day.</w:t>
+      </w:r>
+    </w:p>
+    <w:p>
+      <w:pPr>
+        <w:pStyle w:val="a3"/>
+        <w:numPr>
+          <w:ilvl w:val="0"/>
+          <w:numId w:val="6"/>
+        </w:numPr>
+        <w:bidi w:val="0"/>
+        <w:rPr>
+          <w:rFonts w:asciiTheme="majorBidi" w:hAnsiTheme="majorBidi" w:cstheme="majorBidi"/>
+          <w:sz w:val="24"/>
+          <w:szCs w:val="24"/>
+        </w:rPr>
+      </w:pPr>
+      <w:r>
+        <w:rPr>
+          <w:rFonts w:asciiTheme="majorBidi" w:hAnsiTheme="majorBidi" w:cstheme="majorBidi"/>
+          <w:sz w:val="24"/>
+          <w:szCs w:val="24"/>
+        </w:rPr>
+        <w:t>Larger batch size (from 256</w:t>
+      </w:r>
+      <w:r>
+        <w:rPr>
+          <w:rFonts w:asciiTheme="majorBidi" w:hAnsiTheme="majorBidi" w:cstheme="majorBidi"/>
+          <w:sz w:val="24"/>
+          <w:szCs w:val="24"/>
+        </w:rPr>
+        <w:t xml:space="preserve"> in BERT</w:t>
+      </w:r>
+      <w:r>
+        <w:rPr>
+          <w:rFonts w:asciiTheme="majorBidi" w:hAnsiTheme="majorBidi" w:cstheme="majorBidi"/>
+          <w:sz w:val="24"/>
+          <w:szCs w:val="24"/>
+        </w:rPr>
+        <w:t xml:space="preserve"> to 8k).</w:t>
+      </w:r>
+    </w:p>
+    <w:p>
+      <w:pPr>
+        <w:pStyle w:val="a3"/>
+        <w:numPr>
+          <w:ilvl w:val="0"/>
+          <w:numId w:val="6"/>
+        </w:numPr>
+        <w:bidi w:val="0"/>
+        <w:rPr>
+          <w:rFonts w:asciiTheme="majorBidi" w:hAnsiTheme="majorBidi" w:cstheme="majorBidi"/>
+          <w:sz w:val="24"/>
+          <w:szCs w:val="24"/>
+        </w:rPr>
+      </w:pPr>
+      <w:r>
+        <w:rPr>
+          <w:rFonts w:asciiTheme="majorBidi" w:hAnsiTheme="majorBidi" w:cstheme="majorBidi"/>
+          <w:sz w:val="24"/>
+          <w:szCs w:val="24"/>
+        </w:rPr>
+        <w:t>The removal of the NSP task.</w:t>
       </w:r>
       <w:r>
         <w:rPr>
@@ -696,45 +813,188 @@
         </w:rPr>
         <w:t xml:space="preserve"> </w:t>
       </w:r>
-    </w:p>
-    <w:p>
-      <w:pPr>
-        <w:pStyle w:val="ListParagraph"/>
-        <w:bidi w:val="0"/>
-        <w:ind w:left="2160"/>
-        <w:rPr>
-          <w:rFonts w:asciiTheme="majorBidi" w:hAnsiTheme="majorBidi" w:cstheme="majorBidi"/>
-          <w:sz w:val="24"/>
-          <w:szCs w:val="24"/>
-        </w:rPr>
-      </w:pPr>
-    </w:p>
-    <w:p>
-      <w:pPr>
-        <w:pStyle w:val="ListParagraph"/>
-        <w:bidi w:val="0"/>
-        <w:ind w:left="2160"/>
-        <w:rPr>
-          <w:rFonts w:asciiTheme="majorBidi" w:hAnsiTheme="majorBidi" w:cstheme="majorBidi"/>
-          <w:sz w:val="24"/>
-          <w:szCs w:val="24"/>
-        </w:rPr>
-      </w:pPr>
-      <w:r>
-        <w:rPr>
-          <w:rFonts w:asciiTheme="majorBidi" w:hAnsiTheme="majorBidi" w:cstheme="majorBidi"/>
-          <w:sz w:val="24"/>
-          <w:szCs w:val="24"/>
-        </w:rPr>
-        <w:t xml:space="preserve">The data is </w:t>
-      </w:r>
-      <w:r>
-        <w:rPr>
-          <w:rFonts w:asciiTheme="majorBidi" w:hAnsiTheme="majorBidi" w:cstheme="majorBidi"/>
-          <w:sz w:val="24"/>
-          <w:szCs w:val="24"/>
-        </w:rPr>
-        <w:t>embedded</w:t>
+      <w:proofErr w:type="gramStart"/>
+      <w:r>
+        <w:rPr>
+          <w:rFonts w:asciiTheme="majorBidi" w:hAnsiTheme="majorBidi" w:cstheme="majorBidi"/>
+          <w:sz w:val="24"/>
+          <w:szCs w:val="24"/>
+        </w:rPr>
+        <w:t>(</w:t>
+      </w:r>
+      <w:r>
+        <w:rPr>
+          <w:rFonts w:asciiTheme="majorBidi" w:hAnsiTheme="majorBidi" w:cstheme="majorBidi"/>
+          <w:sz w:val="24"/>
+          <w:szCs w:val="24"/>
+        </w:rPr>
+        <w:t> pretrained</w:t>
+      </w:r>
+      <w:proofErr w:type="gramEnd"/>
+      <w:r>
+        <w:rPr>
+          <w:rFonts w:asciiTheme="majorBidi" w:hAnsiTheme="majorBidi" w:cstheme="majorBidi"/>
+          <w:sz w:val="24"/>
+          <w:szCs w:val="24"/>
+        </w:rPr>
+        <w:t xml:space="preserve"> with the MLM task</w:t>
+      </w:r>
+      <w:r>
+        <w:rPr>
+          <w:rFonts w:asciiTheme="majorBidi" w:hAnsiTheme="majorBidi" w:cstheme="majorBidi"/>
+          <w:sz w:val="24"/>
+          <w:szCs w:val="24"/>
+        </w:rPr>
+        <w:t>, instead)</w:t>
+      </w:r>
+    </w:p>
+    <w:p>
+      <w:pPr>
+        <w:pStyle w:val="a3"/>
+        <w:numPr>
+          <w:ilvl w:val="0"/>
+          <w:numId w:val="6"/>
+        </w:numPr>
+        <w:bidi w:val="0"/>
+        <w:rPr>
+          <w:rFonts w:asciiTheme="majorBidi" w:hAnsiTheme="majorBidi" w:cstheme="majorBidi"/>
+          <w:sz w:val="24"/>
+          <w:szCs w:val="24"/>
+        </w:rPr>
+      </w:pPr>
+      <w:r>
+        <w:rPr>
+          <w:rFonts w:asciiTheme="majorBidi" w:hAnsiTheme="majorBidi" w:cstheme="majorBidi"/>
+          <w:sz w:val="24"/>
+          <w:szCs w:val="24"/>
+        </w:rPr>
+        <w:t xml:space="preserve">Bigger </w:t>
+      </w:r>
+      <w:r>
+        <w:rPr>
+          <w:rFonts w:asciiTheme="majorBidi" w:hAnsiTheme="majorBidi" w:cstheme="majorBidi"/>
+          <w:sz w:val="24"/>
+          <w:szCs w:val="24"/>
+        </w:rPr>
+        <w:t xml:space="preserve">byte-level BPE </w:t>
+      </w:r>
+      <w:r>
+        <w:rPr>
+          <w:rFonts w:asciiTheme="majorBidi" w:hAnsiTheme="majorBidi" w:cstheme="majorBidi"/>
+          <w:sz w:val="24"/>
+          <w:szCs w:val="24"/>
+        </w:rPr>
+        <w:t>vocabulary size (from 30k</w:t>
+      </w:r>
+      <w:r>
+        <w:rPr>
+          <w:rFonts w:asciiTheme="majorBidi" w:hAnsiTheme="majorBidi" w:cstheme="majorBidi"/>
+          <w:sz w:val="24"/>
+          <w:szCs w:val="24"/>
+        </w:rPr>
+        <w:t xml:space="preserve"> character-level</w:t>
+      </w:r>
+      <w:r>
+        <w:rPr>
+          <w:rFonts w:asciiTheme="majorBidi" w:hAnsiTheme="majorBidi" w:cstheme="majorBidi"/>
+          <w:sz w:val="24"/>
+          <w:szCs w:val="24"/>
+        </w:rPr>
+        <w:t xml:space="preserve"> to 50k</w:t>
+      </w:r>
+      <w:r>
+        <w:rPr>
+          <w:rFonts w:asciiTheme="majorBidi" w:hAnsiTheme="majorBidi" w:cstheme="majorBidi"/>
+          <w:sz w:val="24"/>
+          <w:szCs w:val="24"/>
+        </w:rPr>
+        <w:t xml:space="preserve"> subword units</w:t>
+      </w:r>
+      <w:r>
+        <w:rPr>
+          <w:rFonts w:asciiTheme="majorBidi" w:hAnsiTheme="majorBidi" w:cstheme="majorBidi"/>
+          <w:sz w:val="24"/>
+          <w:szCs w:val="24"/>
+        </w:rPr>
+        <w:t>).</w:t>
+      </w:r>
+    </w:p>
+    <w:p>
+      <w:pPr>
+        <w:pStyle w:val="a3"/>
+        <w:numPr>
+          <w:ilvl w:val="0"/>
+          <w:numId w:val="6"/>
+        </w:numPr>
+        <w:bidi w:val="0"/>
+        <w:rPr>
+          <w:rFonts w:asciiTheme="majorBidi" w:hAnsiTheme="majorBidi" w:cstheme="majorBidi"/>
+          <w:sz w:val="24"/>
+          <w:szCs w:val="24"/>
+        </w:rPr>
+      </w:pPr>
+      <w:r>
+        <w:rPr>
+          <w:rFonts w:asciiTheme="majorBidi" w:hAnsiTheme="majorBidi" w:cstheme="majorBidi"/>
+          <w:sz w:val="24"/>
+          <w:szCs w:val="24"/>
+        </w:rPr>
+        <w:t>Longer sequences are used as input (but still keep the limitation of 512 tokens).</w:t>
+      </w:r>
+    </w:p>
+    <w:p>
+      <w:pPr>
+        <w:pStyle w:val="a3"/>
+        <w:numPr>
+          <w:ilvl w:val="0"/>
+          <w:numId w:val="6"/>
+        </w:numPr>
+        <w:bidi w:val="0"/>
+        <w:rPr>
+          <w:rFonts w:asciiTheme="majorBidi" w:hAnsiTheme="majorBidi" w:cstheme="majorBidi"/>
+          <w:sz w:val="24"/>
+          <w:szCs w:val="24"/>
+        </w:rPr>
+      </w:pPr>
+      <w:r>
+        <w:rPr>
+          <w:rFonts w:asciiTheme="majorBidi" w:hAnsiTheme="majorBidi" w:cstheme="majorBidi"/>
+          <w:sz w:val="24"/>
+          <w:szCs w:val="24"/>
+        </w:rPr>
+        <w:t>Dynamic masking</w:t>
+      </w:r>
+      <w:r>
+        <w:rPr>
+          <w:rFonts w:asciiTheme="majorBidi" w:hAnsiTheme="majorBidi" w:cstheme="majorBidi"/>
+          <w:sz w:val="24"/>
+          <w:szCs w:val="24"/>
+        </w:rPr>
+        <w:t xml:space="preserve"> - </w:t>
+      </w:r>
+      <w:r>
+        <w:rPr>
+          <w:rFonts w:asciiTheme="majorBidi" w:hAnsiTheme="majorBidi" w:cstheme="majorBidi"/>
+          <w:sz w:val="24"/>
+          <w:szCs w:val="24"/>
+        </w:rPr>
+        <w:t xml:space="preserve">Dynamically </w:t>
+      </w:r>
+      <w:r>
+        <w:rPr>
+          <w:rFonts w:asciiTheme="majorBidi" w:hAnsiTheme="majorBidi" w:cstheme="majorBidi"/>
+          <w:sz w:val="24"/>
+          <w:szCs w:val="24"/>
+        </w:rPr>
+        <w:t xml:space="preserve">generating and </w:t>
+      </w:r>
+      <w:r>
+        <w:rPr>
+          <w:rFonts w:asciiTheme="majorBidi" w:hAnsiTheme="majorBidi" w:cstheme="majorBidi"/>
+          <w:sz w:val="24"/>
+          <w:szCs w:val="24"/>
+        </w:rPr>
+        <w:t>changing the masking pattern applied to the training data</w:t>
       </w:r>
       <w:r>
         <w:rPr>
@@ -750,30 +1010,153 @@
           <w:sz w:val="24"/>
           <w:szCs w:val="24"/>
         </w:rPr>
-        <w:t xml:space="preserve">before being inserted into the model. The initial embedding is constructed from three vectors </w:t>
-      </w:r>
-      <w:proofErr w:type="spellStart"/>
-      <w:r>
-        <w:rPr>
-          <w:rFonts w:asciiTheme="majorBidi" w:hAnsiTheme="majorBidi" w:cstheme="majorBidi"/>
-          <w:sz w:val="24"/>
-          <w:szCs w:val="24"/>
-        </w:rPr>
-        <w:t>th</w:t>
-      </w:r>
-      <w:proofErr w:type="spellEnd"/>
-    </w:p>
-    <w:p>
-      <w:pPr>
-        <w:pStyle w:val="ListParagraph"/>
-        <w:bidi w:val="0"/>
-        <w:ind w:left="2160"/>
-        <w:rPr>
-          <w:rFonts w:asciiTheme="majorBidi" w:hAnsiTheme="majorBidi" w:cstheme="majorBidi"/>
-          <w:sz w:val="24"/>
-          <w:szCs w:val="24"/>
-        </w:rPr>
-      </w:pPr>
+        <w:t>every time a sequence</w:t>
+      </w:r>
+      <w:r>
+        <w:rPr>
+          <w:rFonts w:asciiTheme="majorBidi" w:hAnsiTheme="majorBidi" w:cstheme="majorBidi"/>
+          <w:sz w:val="24"/>
+          <w:szCs w:val="24"/>
+        </w:rPr>
+        <w:t xml:space="preserve"> is fed</w:t>
+      </w:r>
+      <w:r>
+        <w:rPr>
+          <w:rFonts w:asciiTheme="majorBidi" w:hAnsiTheme="majorBidi" w:cstheme="majorBidi"/>
+          <w:sz w:val="24"/>
+          <w:szCs w:val="24"/>
+        </w:rPr>
+        <w:t xml:space="preserve"> to the model</w:t>
+      </w:r>
+      <w:r>
+        <w:rPr>
+          <w:rFonts w:asciiTheme="majorBidi" w:hAnsiTheme="majorBidi" w:cstheme="majorBidi"/>
+          <w:sz w:val="24"/>
+          <w:szCs w:val="24"/>
+        </w:rPr>
+        <w:t>.</w:t>
+      </w:r>
+      <w:r>
+        <w:rPr>
+          <w:rFonts w:asciiTheme="majorBidi" w:hAnsiTheme="majorBidi" w:cstheme="majorBidi"/>
+          <w:sz w:val="24"/>
+          <w:szCs w:val="24"/>
+        </w:rPr>
+        <w:t xml:space="preserve"> </w:t>
+      </w:r>
+    </w:p>
+    <w:p>
+      <w:pPr>
+        <w:bidi w:val="0"/>
+        <w:ind w:left="1080" w:firstLine="720"/>
+        <w:rPr>
+          <w:rFonts w:asciiTheme="majorBidi" w:hAnsiTheme="majorBidi" w:cstheme="majorBidi"/>
+          <w:sz w:val="24"/>
+          <w:szCs w:val="24"/>
+        </w:rPr>
+      </w:pPr>
+      <w:r>
+        <w:rPr>
+          <w:rFonts w:asciiTheme="majorBidi" w:hAnsiTheme="majorBidi" w:cstheme="majorBidi"/>
+          <w:sz w:val="24"/>
+          <w:szCs w:val="24"/>
+        </w:rPr>
+        <w:t>These</w:t>
+      </w:r>
+      <w:r>
+        <w:rPr>
+          <w:rFonts w:asciiTheme="majorBidi" w:hAnsiTheme="majorBidi" w:cstheme="majorBidi"/>
+          <w:sz w:val="24"/>
+          <w:szCs w:val="24"/>
+        </w:rPr>
+        <w:t xml:space="preserve"> important differences</w:t>
+      </w:r>
+      <w:r>
+        <w:rPr>
+          <w:rFonts w:asciiTheme="majorBidi" w:hAnsiTheme="majorBidi" w:cstheme="majorBidi"/>
+          <w:sz w:val="24"/>
+          <w:szCs w:val="24"/>
+        </w:rPr>
+        <w:t>, which are</w:t>
+      </w:r>
+      <w:r>
+        <w:rPr>
+          <w:rFonts w:asciiTheme="majorBidi" w:hAnsiTheme="majorBidi" w:cstheme="majorBidi"/>
+          <w:sz w:val="24"/>
+          <w:szCs w:val="24"/>
+        </w:rPr>
+        <w:t xml:space="preserve"> </w:t>
+      </w:r>
+      <w:r>
+        <w:rPr>
+          <w:rFonts w:asciiTheme="majorBidi" w:hAnsiTheme="majorBidi" w:cstheme="majorBidi"/>
+          <w:sz w:val="24"/>
+          <w:szCs w:val="24"/>
+        </w:rPr>
+        <w:t xml:space="preserve">mostly just changing some values in the pretraining, </w:t>
+      </w:r>
+      <w:r>
+        <w:rPr>
+          <w:rFonts w:asciiTheme="majorBidi" w:hAnsiTheme="majorBidi" w:cstheme="majorBidi"/>
+          <w:sz w:val="24"/>
+          <w:szCs w:val="24"/>
+        </w:rPr>
+        <w:t>provided a</w:t>
+      </w:r>
+      <w:r>
+        <w:rPr>
+          <w:rFonts w:asciiTheme="majorBidi" w:hAnsiTheme="majorBidi" w:cstheme="majorBidi"/>
+          <w:sz w:val="24"/>
+          <w:szCs w:val="24"/>
+        </w:rPr>
+        <w:t xml:space="preserve"> large</w:t>
+      </w:r>
+      <w:r>
+        <w:rPr>
+          <w:rFonts w:asciiTheme="majorBidi" w:hAnsiTheme="majorBidi" w:cstheme="majorBidi"/>
+          <w:sz w:val="24"/>
+          <w:szCs w:val="24"/>
+        </w:rPr>
+        <w:t xml:space="preserve"> improvement over the originally reported BERT-LARGE results.</w:t>
+      </w:r>
+    </w:p>
+    <w:p>
+      <w:pPr>
+        <w:bidi w:val="0"/>
+        <w:ind w:left="1080" w:firstLine="720"/>
+        <w:rPr>
+          <w:rFonts w:asciiTheme="majorBidi" w:hAnsiTheme="majorBidi" w:cstheme="majorBidi"/>
+          <w:sz w:val="24"/>
+          <w:szCs w:val="24"/>
+        </w:rPr>
+      </w:pPr>
+    </w:p>
+    <w:p>
+      <w:pPr>
+        <w:bidi w:val="0"/>
+        <w:ind w:left="1080" w:firstLine="720"/>
+        <w:rPr>
+          <w:rFonts w:asciiTheme="majorBidi" w:hAnsiTheme="majorBidi" w:cstheme="majorBidi"/>
+          <w:sz w:val="24"/>
+          <w:szCs w:val="24"/>
+        </w:rPr>
+      </w:pPr>
+      <w:r>
+        <w:rPr>
+          <w:rFonts w:asciiTheme="majorBidi" w:hAnsiTheme="majorBidi" w:cstheme="majorBidi"/>
+          <w:sz w:val="24"/>
+          <w:szCs w:val="24"/>
+        </w:rPr>
+        <w:t xml:space="preserve">The transformer has been frozen to preserve the transformer ability to interpret language as trained by the masked Language Modeling loss. In turn, the transformer is able to quickly produce semantic word embeddings for training from all non-padding tokens, without losing any of the original capabilities. </w:t>
+      </w:r>
+      <w:r>
+        <w:rPr>
+          <w:rFonts w:asciiTheme="majorBidi" w:hAnsiTheme="majorBidi" w:cstheme="majorBidi"/>
+          <w:sz w:val="24"/>
+          <w:szCs w:val="24"/>
+        </w:rPr>
+        <w:t xml:space="preserve"> </w:t>
+      </w:r>
       <w:r>
         <w:rPr>
           <w:rFonts w:asciiTheme="majorBidi" w:hAnsiTheme="majorBidi" w:cstheme="majorBidi"/>
@@ -782,70 +1165,43 @@
         </w:rPr>
         <w:t xml:space="preserve">This model is prepared for fine tuning for our task - Authorship Representation Embedding. </w:t>
       </w:r>
-    </w:p>
-    <w:p>
-      <w:pPr>
-        <w:pStyle w:val="ListParagraph"/>
-        <w:bidi w:val="0"/>
-        <w:ind w:left="2160"/>
-        <w:rPr>
-          <w:rFonts w:asciiTheme="majorBidi" w:hAnsiTheme="majorBidi" w:cstheme="majorBidi"/>
-          <w:sz w:val="24"/>
-          <w:szCs w:val="24"/>
-        </w:rPr>
-      </w:pPr>
-    </w:p>
-    <w:p>
-      <w:pPr>
-        <w:pStyle w:val="ListParagraph"/>
-        <w:bidi w:val="0"/>
-        <w:ind w:left="2160"/>
-        <w:rPr>
-          <w:rFonts w:asciiTheme="majorBidi" w:hAnsiTheme="majorBidi" w:cstheme="majorBidi"/>
-          <w:sz w:val="24"/>
-          <w:szCs w:val="24"/>
-        </w:rPr>
-      </w:pPr>
-    </w:p>
-    <w:p>
-      <w:pPr>
-        <w:pStyle w:val="ListParagraph"/>
-        <w:bidi w:val="0"/>
-        <w:ind w:left="2160"/>
-        <w:rPr>
-          <w:rFonts w:asciiTheme="majorBidi" w:hAnsiTheme="majorBidi" w:cstheme="majorBidi"/>
-          <w:sz w:val="24"/>
-          <w:szCs w:val="24"/>
-        </w:rPr>
-      </w:pPr>
-    </w:p>
-    <w:p>
-      <w:pPr>
-        <w:pStyle w:val="ListParagraph"/>
-        <w:bidi w:val="0"/>
-        <w:ind w:left="2160"/>
-        <w:rPr>
-          <w:rFonts w:asciiTheme="majorBidi" w:hAnsiTheme="majorBidi" w:cstheme="majorBidi"/>
-          <w:sz w:val="24"/>
-          <w:szCs w:val="24"/>
-          <w:rtl/>
-        </w:rPr>
-      </w:pPr>
-      <w:r>
-        <w:rPr>
-          <w:rFonts w:asciiTheme="majorBidi" w:hAnsiTheme="majorBidi" w:cstheme="majorBidi" w:hint="cs"/>
-          <w:sz w:val="24"/>
-          <w:szCs w:val="24"/>
-          <w:rtl/>
-        </w:rPr>
-        <w:t>(פה נכנס הסבר על הארכיטקטורה של ברט וגם הסבר למה צריך "להקפיא" חלק מהחלקים שלו, שזה בעצם להסביר למה משתמשים במודל שכבר אומן מראש.</w:t>
-      </w:r>
-    </w:p>
-    <w:p>
-      <w:pPr>
-        <w:pStyle w:val="ListParagraph"/>
-        <w:bidi w:val="0"/>
-        <w:ind w:left="2160"/>
+      <w:r>
+        <w:rPr>
+          <w:rFonts w:asciiTheme="majorBidi" w:hAnsiTheme="majorBidi" w:cstheme="majorBidi"/>
+          <w:sz w:val="24"/>
+          <w:szCs w:val="24"/>
+        </w:rPr>
+        <w:t>The semantic word embeddings are a matrix with dimension (L, K) where L is the sequence length and K is the number of features.</w:t>
+      </w:r>
+      <w:r>
+        <w:rPr>
+          <w:rFonts w:asciiTheme="majorBidi" w:hAnsiTheme="majorBidi" w:cstheme="majorBidi"/>
+          <w:sz w:val="24"/>
+          <w:szCs w:val="24"/>
+        </w:rPr>
+        <w:t xml:space="preserve"> That means that the last hidden layer dimension is in size K.</w:t>
+      </w:r>
+    </w:p>
+    <w:p>
+      <w:pPr>
+        <w:pStyle w:val="a3"/>
+        <w:bidi w:val="0"/>
+        <w:ind w:left="1800"/>
+        <w:rPr>
+          <w:rFonts w:asciiTheme="majorBidi" w:hAnsiTheme="majorBidi" w:cstheme="majorBidi"/>
+          <w:sz w:val="24"/>
+          <w:szCs w:val="24"/>
+        </w:rPr>
+      </w:pPr>
+    </w:p>
+    <w:p>
+      <w:pPr>
+        <w:pStyle w:val="a3"/>
+        <w:numPr>
+          <w:ilvl w:val="2"/>
+          <w:numId w:val="2"/>
+        </w:numPr>
+        <w:bidi w:val="0"/>
         <w:rPr>
           <w:rFonts w:asciiTheme="majorBidi" w:hAnsiTheme="majorBidi" w:cstheme="majorBidi"/>
           <w:b/>
@@ -854,34 +1210,7 @@
           <w:szCs w:val="24"/>
         </w:rPr>
       </w:pPr>
-    </w:p>
-    <w:p>
-      <w:pPr>
-        <w:pStyle w:val="ListParagraph"/>
-        <w:bidi w:val="0"/>
-        <w:ind w:left="2160"/>
-        <w:rPr>
-          <w:rFonts w:asciiTheme="majorBidi" w:hAnsiTheme="majorBidi" w:cstheme="majorBidi"/>
-          <w:sz w:val="24"/>
-          <w:szCs w:val="24"/>
-        </w:rPr>
-      </w:pPr>
-    </w:p>
-    <w:p>
-      <w:pPr>
-        <w:pStyle w:val="ListParagraph"/>
-        <w:bidi w:val="0"/>
-        <w:rPr>
-          <w:rFonts w:asciiTheme="majorBidi" w:hAnsiTheme="majorBidi" w:cstheme="majorBidi"/>
-          <w:sz w:val="24"/>
-          <w:szCs w:val="24"/>
-        </w:rPr>
-      </w:pPr>
-    </w:p>
-    <w:p>
-      <w:pPr>
-        <w:pStyle w:val="ListParagraph"/>
-        <w:bidi w:val="0"/>
+      <w:r>
         <w:rPr>
           <w:rFonts w:asciiTheme="majorBidi" w:hAnsiTheme="majorBidi" w:cstheme="majorBidi"/>
           <w:b/>
@@ -889,7 +1218,9 @@
           <w:sz w:val="24"/>
           <w:szCs w:val="24"/>
         </w:rPr>
-      </w:pPr>
+        <w:t>Bidirectional LSTM (</w:t>
+      </w:r>
+      <w:proofErr w:type="spellStart"/>
       <w:r>
         <w:rPr>
           <w:rFonts w:asciiTheme="majorBidi" w:hAnsiTheme="majorBidi" w:cstheme="majorBidi"/>
@@ -898,8 +1229,9 @@
           <w:sz w:val="24"/>
           <w:szCs w:val="24"/>
         </w:rPr>
-        <w:tab/>
-      </w:r>
+        <w:t>BiLSTM</w:t>
+      </w:r>
+      <w:proofErr w:type="spellEnd"/>
       <w:r>
         <w:rPr>
           <w:rFonts w:asciiTheme="majorBidi" w:hAnsiTheme="majorBidi" w:cstheme="majorBidi"/>
@@ -908,14 +1240,129 @@
           <w:sz w:val="24"/>
           <w:szCs w:val="24"/>
         </w:rPr>
-        <w:tab/>
-      </w:r>
-    </w:p>
-    <w:p>
-      <w:pPr>
-        <w:pStyle w:val="ListParagraph"/>
-        <w:bidi w:val="0"/>
-        <w:ind w:left="1080"/>
+        <w:t>)</w:t>
+      </w:r>
+    </w:p>
+    <w:p>
+      <w:pPr>
+        <w:pStyle w:val="a3"/>
+        <w:bidi w:val="0"/>
+        <w:ind w:left="2160"/>
+        <w:rPr>
+          <w:rFonts w:asciiTheme="majorBidi" w:hAnsiTheme="majorBidi" w:cstheme="majorBidi"/>
+          <w:sz w:val="24"/>
+          <w:szCs w:val="24"/>
+        </w:rPr>
+      </w:pPr>
+      <w:r>
+        <w:rPr>
+          <w:rFonts w:asciiTheme="majorBidi" w:hAnsiTheme="majorBidi" w:cstheme="majorBidi"/>
+          <w:sz w:val="24"/>
+          <w:szCs w:val="24"/>
+        </w:rPr>
+        <w:t xml:space="preserve">the semantic word embeddings have to be interpreted, and for this purpose we append a bidirectional LSTM to the </w:t>
+      </w:r>
+      <w:r>
+        <w:rPr>
+          <w:rFonts w:asciiTheme="majorBidi" w:hAnsiTheme="majorBidi" w:cstheme="majorBidi"/>
+          <w:sz w:val="24"/>
+          <w:szCs w:val="24"/>
+        </w:rPr>
+        <w:lastRenderedPageBreak/>
+        <w:t xml:space="preserve">architecture. The </w:t>
+      </w:r>
+      <w:proofErr w:type="spellStart"/>
+      <w:r>
+        <w:rPr>
+          <w:rFonts w:asciiTheme="majorBidi" w:hAnsiTheme="majorBidi" w:cstheme="majorBidi"/>
+          <w:sz w:val="24"/>
+          <w:szCs w:val="24"/>
+        </w:rPr>
+        <w:t>BiLSTM</w:t>
+      </w:r>
+      <w:proofErr w:type="spellEnd"/>
+      <w:r>
+        <w:rPr>
+          <w:rFonts w:asciiTheme="majorBidi" w:hAnsiTheme="majorBidi" w:cstheme="majorBidi"/>
+          <w:sz w:val="24"/>
+          <w:szCs w:val="24"/>
+        </w:rPr>
+        <w:t xml:space="preserve"> is more efficient on lower amounts data points that a transformer layer, therefore the end representations are obtained with a recurrent network. We extract K/2 features for each LSTM pass, to form an embedding of size K</w:t>
+      </w:r>
+      <w:r>
+        <w:rPr>
+          <w:rFonts w:asciiTheme="majorBidi" w:hAnsiTheme="majorBidi" w:cstheme="majorBidi"/>
+          <w:sz w:val="24"/>
+          <w:szCs w:val="24"/>
+        </w:rPr>
+        <w:t>.</w:t>
+      </w:r>
+    </w:p>
+    <w:p>
+      <w:pPr>
+        <w:pStyle w:val="a3"/>
+        <w:bidi w:val="0"/>
+        <w:ind w:left="2160"/>
+        <w:rPr>
+          <w:rFonts w:asciiTheme="majorBidi" w:hAnsiTheme="majorBidi" w:cstheme="majorBidi"/>
+          <w:sz w:val="24"/>
+          <w:szCs w:val="24"/>
+        </w:rPr>
+      </w:pPr>
+    </w:p>
+    <w:p>
+      <w:pPr>
+        <w:pStyle w:val="a3"/>
+        <w:bidi w:val="0"/>
+        <w:ind w:left="2160"/>
+        <w:rPr>
+          <w:rFonts w:asciiTheme="majorBidi" w:hAnsiTheme="majorBidi" w:cstheme="majorBidi"/>
+          <w:sz w:val="24"/>
+          <w:szCs w:val="24"/>
+        </w:rPr>
+      </w:pPr>
+    </w:p>
+    <w:p>
+      <w:pPr>
+        <w:pStyle w:val="a3"/>
+        <w:bidi w:val="0"/>
+        <w:ind w:left="2160"/>
+        <w:rPr>
+          <w:rFonts w:asciiTheme="majorBidi" w:hAnsiTheme="majorBidi" w:cstheme="majorBidi"/>
+          <w:sz w:val="24"/>
+          <w:szCs w:val="24"/>
+        </w:rPr>
+      </w:pPr>
+    </w:p>
+    <w:p>
+      <w:pPr>
+        <w:pStyle w:val="a3"/>
+        <w:bidi w:val="0"/>
+        <w:ind w:left="2160"/>
+        <w:rPr>
+          <w:rFonts w:asciiTheme="majorBidi" w:hAnsiTheme="majorBidi" w:cstheme="majorBidi"/>
+          <w:sz w:val="24"/>
+          <w:szCs w:val="24"/>
+        </w:rPr>
+      </w:pPr>
+    </w:p>
+    <w:p>
+      <w:pPr>
+        <w:pStyle w:val="a3"/>
+        <w:bidi w:val="0"/>
+        <w:ind w:left="2160"/>
+        <w:rPr>
+          <w:rFonts w:asciiTheme="majorBidi" w:hAnsiTheme="majorBidi" w:cstheme="majorBidi"/>
+          <w:sz w:val="24"/>
+          <w:szCs w:val="24"/>
+        </w:rPr>
+      </w:pPr>
+    </w:p>
+    <w:p>
+      <w:pPr>
+        <w:pStyle w:val="a3"/>
+        <w:bidi w:val="0"/>
+        <w:ind w:left="2160"/>
         <w:rPr>
           <w:rFonts w:asciiTheme="majorBidi" w:hAnsiTheme="majorBidi" w:cstheme="majorBidi"/>
           <w:b/>
@@ -927,7 +1374,77 @@
     </w:p>
     <w:p>
       <w:pPr>
-        <w:pStyle w:val="ListParagraph"/>
+        <w:pStyle w:val="a3"/>
+        <w:bidi w:val="0"/>
+        <w:ind w:left="2160"/>
+        <w:rPr>
+          <w:rFonts w:asciiTheme="majorBidi" w:hAnsiTheme="majorBidi" w:cstheme="majorBidi"/>
+          <w:sz w:val="24"/>
+          <w:szCs w:val="24"/>
+        </w:rPr>
+      </w:pPr>
+    </w:p>
+    <w:p>
+      <w:pPr>
+        <w:pStyle w:val="a3"/>
+        <w:bidi w:val="0"/>
+        <w:rPr>
+          <w:rFonts w:asciiTheme="majorBidi" w:hAnsiTheme="majorBidi" w:cstheme="majorBidi"/>
+          <w:sz w:val="24"/>
+          <w:szCs w:val="24"/>
+        </w:rPr>
+      </w:pPr>
+    </w:p>
+    <w:p>
+      <w:pPr>
+        <w:pStyle w:val="a3"/>
+        <w:bidi w:val="0"/>
+        <w:rPr>
+          <w:rFonts w:asciiTheme="majorBidi" w:hAnsiTheme="majorBidi" w:cstheme="majorBidi"/>
+          <w:b/>
+          <w:bCs/>
+          <w:sz w:val="24"/>
+          <w:szCs w:val="24"/>
+        </w:rPr>
+      </w:pPr>
+      <w:r>
+        <w:rPr>
+          <w:rFonts w:asciiTheme="majorBidi" w:hAnsiTheme="majorBidi" w:cstheme="majorBidi"/>
+          <w:b/>
+          <w:bCs/>
+          <w:sz w:val="24"/>
+          <w:szCs w:val="24"/>
+        </w:rPr>
+        <w:tab/>
+      </w:r>
+      <w:r>
+        <w:rPr>
+          <w:rFonts w:asciiTheme="majorBidi" w:hAnsiTheme="majorBidi" w:cstheme="majorBidi"/>
+          <w:b/>
+          <w:bCs/>
+          <w:sz w:val="24"/>
+          <w:szCs w:val="24"/>
+        </w:rPr>
+        <w:tab/>
+      </w:r>
+    </w:p>
+    <w:p>
+      <w:pPr>
+        <w:pStyle w:val="a3"/>
+        <w:bidi w:val="0"/>
+        <w:ind w:left="1080"/>
+        <w:rPr>
+          <w:rFonts w:asciiTheme="majorBidi" w:hAnsiTheme="majorBidi" w:cstheme="majorBidi"/>
+          <w:b/>
+          <w:bCs/>
+          <w:sz w:val="24"/>
+          <w:szCs w:val="24"/>
+        </w:rPr>
+      </w:pPr>
+    </w:p>
+    <w:p>
+      <w:pPr>
+        <w:pStyle w:val="a3"/>
         <w:bidi w:val="0"/>
         <w:rPr>
           <w:rFonts w:asciiTheme="majorBidi" w:hAnsiTheme="majorBidi" w:cstheme="majorBidi"/>
@@ -972,6 +1489,155 @@
 <file path=word/numbering.xml><?xml version="1.0" encoding="utf-8"?>
 <w:numbering xmlns:wpc="http://schemas.microsoft.com/office/word/2010/wordprocessingCanvas" xmlns:cx="http://schemas.microsoft.com/office/drawing/2014/chartex" xmlns:cx1="http://schemas.microsoft.com/office/drawing/2015/9/8/chartex" xmlns:cx2="http://schemas.microsoft.com/office/drawing/2015/10/21/chartex" xmlns:cx3="http://schemas.microsoft.com/office/drawing/2016/5/9/chartex" xmlns:cx4="http://schemas.microsoft.com/office/drawing/2016/5/10/chartex" xmlns:cx5="http://schemas.microsoft.com/office/drawing/2016/5/11/chartex" xmlns:cx6="http://schemas.microsoft.com/office/drawing/2016/5/12/chartex" xmlns:cx7="http://schemas.microsoft.com/office/drawing/2016/5/13/chartex" xmlns:cx8="http://schemas.microsoft.com/office/drawing/2016/5/14/chartex" xmlns:mc="http://schemas.openxmlformats.org/markup-compatibility/2006" xmlns:aink="http://schemas.microsoft.com/office/drawing/2016/ink" xmlns:am3d="http://schemas.microsoft.com/office/drawing/2017/model3d" xmlns:o="urn:schemas-microsoft-com:office:office" xmlns:oel="http://schemas.microsoft.com/office/2019/extlst" xmlns:r="http://schemas.openxmlformats.org/officeDocument/2006/relationships" xmlns:m="http://schemas.openxmlformats.org/officeDocument/2006/math" xmlns:v="urn:schemas-microsoft-com:vml" xmlns:wp14="http://schemas.microsoft.com/office/word/2010/wordprocessingDrawing" xmlns:wp="http://schemas.openxmlformats.org/drawingml/2006/wordprocessingDrawing" xmlns:w10="urn:schemas-microsoft-com:office:word" xmlns:w="http://schemas.openxmlformats.org/wordprocessingml/2006/main" xmlns:w14="http://schemas.microsoft.com/office/word/2010/wordml" xmlns:w15="http://schemas.microsoft.com/office/word/2012/wordml" xmlns:w16cex="http://schemas.microsoft.com/office/word/2018/wordml/cex" xmlns:w16cid="http://schemas.microsoft.com/office/word/2016/wordml/cid" xmlns:w16="http://schemas.microsoft.com/office/word/2018/wordml" xmlns:w16sdtdh="http://schemas.microsoft.com/office/word/2020/wordml/sdtdatahash" xmlns:w16se="http://schemas.microsoft.com/office/word/2015/wordml/symex" xmlns:wpg="http://schemas.microsoft.com/office/word/2010/wordprocessingGroup" xmlns:wpi="http://schemas.microsoft.com/office/word/2010/wordprocessingInk" xmlns:wne="http://schemas.microsoft.com/office/word/2006/wordml" xmlns:wps="http://schemas.microsoft.com/office/word/2010/wordprocessingShape" mc:Ignorable="w14 w15 w16se w16cid w16 w16cex w16sdtdh wp14">
   <w:abstractNum w:abstractNumId="0" w15:restartNumberingAfterBreak="0">
+    <w:nsid w:val="3B835360"/>
+    <w:multiLevelType w:val="multilevel"/>
+    <w:tmpl w:val="9B68640E"/>
+    <w:lvl w:ilvl="0">
+      <w:start w:val="1"/>
+      <w:numFmt w:val="bullet"/>
+      <w:lvlText w:val=""/>
+      <w:lvlJc w:val="left"/>
+      <w:pPr>
+        <w:tabs>
+          <w:tab w:val="num" w:pos="1800"/>
+        </w:tabs>
+        <w:ind w:left="1800" w:hanging="360"/>
+      </w:pPr>
+      <w:rPr>
+        <w:rFonts w:ascii="Wingdings" w:hAnsi="Wingdings" w:hint="default"/>
+        <w:sz w:val="20"/>
+      </w:rPr>
+    </w:lvl>
+    <w:lvl w:ilvl="1" w:tentative="1">
+      <w:start w:val="1"/>
+      <w:numFmt w:val="bullet"/>
+      <w:lvlText w:val=""/>
+      <w:lvlJc w:val="left"/>
+      <w:pPr>
+        <w:tabs>
+          <w:tab w:val="num" w:pos="2520"/>
+        </w:tabs>
+        <w:ind w:left="2520" w:hanging="360"/>
+      </w:pPr>
+      <w:rPr>
+        <w:rFonts w:ascii="Wingdings" w:hAnsi="Wingdings" w:hint="default"/>
+        <w:sz w:val="20"/>
+      </w:rPr>
+    </w:lvl>
+    <w:lvl w:ilvl="2" w:tentative="1">
+      <w:start w:val="1"/>
+      <w:numFmt w:val="bullet"/>
+      <w:lvlText w:val=""/>
+      <w:lvlJc w:val="left"/>
+      <w:pPr>
+        <w:tabs>
+          <w:tab w:val="num" w:pos="3240"/>
+        </w:tabs>
+        <w:ind w:left="3240" w:hanging="360"/>
+      </w:pPr>
+      <w:rPr>
+        <w:rFonts w:ascii="Wingdings" w:hAnsi="Wingdings" w:hint="default"/>
+        <w:sz w:val="20"/>
+      </w:rPr>
+    </w:lvl>
+    <w:lvl w:ilvl="3" w:tentative="1">
+      <w:start w:val="1"/>
+      <w:numFmt w:val="bullet"/>
+      <w:lvlText w:val=""/>
+      <w:lvlJc w:val="left"/>
+      <w:pPr>
+        <w:tabs>
+          <w:tab w:val="num" w:pos="3960"/>
+        </w:tabs>
+        <w:ind w:left="3960" w:hanging="360"/>
+      </w:pPr>
+      <w:rPr>
+        <w:rFonts w:ascii="Wingdings" w:hAnsi="Wingdings" w:hint="default"/>
+        <w:sz w:val="20"/>
+      </w:rPr>
+    </w:lvl>
+    <w:lvl w:ilvl="4" w:tentative="1">
+      <w:start w:val="1"/>
+      <w:numFmt w:val="bullet"/>
+      <w:lvlText w:val=""/>
+      <w:lvlJc w:val="left"/>
+      <w:pPr>
+        <w:tabs>
+          <w:tab w:val="num" w:pos="4680"/>
+        </w:tabs>
+        <w:ind w:left="4680" w:hanging="360"/>
+      </w:pPr>
+      <w:rPr>
+        <w:rFonts w:ascii="Wingdings" w:hAnsi="Wingdings" w:hint="default"/>
+        <w:sz w:val="20"/>
+      </w:rPr>
+    </w:lvl>
+    <w:lvl w:ilvl="5" w:tentative="1">
+      <w:start w:val="1"/>
+      <w:numFmt w:val="bullet"/>
+      <w:lvlText w:val=""/>
+      <w:lvlJc w:val="left"/>
+      <w:pPr>
+        <w:tabs>
+          <w:tab w:val="num" w:pos="5400"/>
+        </w:tabs>
+        <w:ind w:left="5400" w:hanging="360"/>
+      </w:pPr>
+      <w:rPr>
+        <w:rFonts w:ascii="Wingdings" w:hAnsi="Wingdings" w:hint="default"/>
+        <w:sz w:val="20"/>
+      </w:rPr>
+    </w:lvl>
+    <w:lvl w:ilvl="6" w:tentative="1">
+      <w:start w:val="1"/>
+      <w:numFmt w:val="bullet"/>
+      <w:lvlText w:val=""/>
+      <w:lvlJc w:val="left"/>
+      <w:pPr>
+        <w:tabs>
+          <w:tab w:val="num" w:pos="6120"/>
+        </w:tabs>
+        <w:ind w:left="6120" w:hanging="360"/>
+      </w:pPr>
+      <w:rPr>
+        <w:rFonts w:ascii="Wingdings" w:hAnsi="Wingdings" w:hint="default"/>
+        <w:sz w:val="20"/>
+      </w:rPr>
+    </w:lvl>
+    <w:lvl w:ilvl="7" w:tentative="1">
+      <w:start w:val="1"/>
+      <w:numFmt w:val="bullet"/>
+      <w:lvlText w:val=""/>
+      <w:lvlJc w:val="left"/>
+      <w:pPr>
+        <w:tabs>
+          <w:tab w:val="num" w:pos="6840"/>
+        </w:tabs>
+        <w:ind w:left="6840" w:hanging="360"/>
+      </w:pPr>
+      <w:rPr>
+        <w:rFonts w:ascii="Wingdings" w:hAnsi="Wingdings" w:hint="default"/>
+        <w:sz w:val="20"/>
+      </w:rPr>
+    </w:lvl>
+    <w:lvl w:ilvl="8" w:tentative="1">
+      <w:start w:val="1"/>
+      <w:numFmt w:val="bullet"/>
+      <w:lvlText w:val=""/>
+      <w:lvlJc w:val="left"/>
+      <w:pPr>
+        <w:tabs>
+          <w:tab w:val="num" w:pos="7560"/>
+        </w:tabs>
+        <w:ind w:left="7560" w:hanging="360"/>
+      </w:pPr>
+      <w:rPr>
+        <w:rFonts w:ascii="Wingdings" w:hAnsi="Wingdings" w:hint="default"/>
+        <w:sz w:val="20"/>
+      </w:rPr>
+    </w:lvl>
+  </w:abstractNum>
+  <w:abstractNum w:abstractNumId="1" w15:restartNumberingAfterBreak="0">
     <w:nsid w:val="405779E9"/>
     <w:multiLevelType w:val="hybridMultilevel"/>
     <w:tmpl w:val="B6A0CC6A"/>
@@ -1061,7 +1727,7 @@
       </w:pPr>
     </w:lvl>
   </w:abstractNum>
-  <w:abstractNum w:abstractNumId="1" w15:restartNumberingAfterBreak="0">
+  <w:abstractNum w:abstractNumId="2" w15:restartNumberingAfterBreak="0">
     <w:nsid w:val="58271F0D"/>
     <w:multiLevelType w:val="hybridMultilevel"/>
     <w:tmpl w:val="FB2C57FE"/>
@@ -1150,7 +1816,7 @@
       </w:pPr>
     </w:lvl>
   </w:abstractNum>
-  <w:abstractNum w:abstractNumId="2" w15:restartNumberingAfterBreak="0">
+  <w:abstractNum w:abstractNumId="3" w15:restartNumberingAfterBreak="0">
     <w:nsid w:val="59F54209"/>
     <w:multiLevelType w:val="multilevel"/>
     <w:tmpl w:val="256610DC"/>
@@ -1272,7 +1938,7 @@
       </w:rPr>
     </w:lvl>
   </w:abstractNum>
-  <w:abstractNum w:abstractNumId="3" w15:restartNumberingAfterBreak="0">
+  <w:abstractNum w:abstractNumId="4" w15:restartNumberingAfterBreak="0">
     <w:nsid w:val="5A47137D"/>
     <w:multiLevelType w:val="multilevel"/>
     <w:tmpl w:val="B9C2D392"/>
@@ -1394,7 +2060,156 @@
       </w:rPr>
     </w:lvl>
   </w:abstractNum>
-  <w:abstractNum w:abstractNumId="4" w15:restartNumberingAfterBreak="0">
+  <w:abstractNum w:abstractNumId="5" w15:restartNumberingAfterBreak="0">
+    <w:nsid w:val="63493D96"/>
+    <w:multiLevelType w:val="multilevel"/>
+    <w:tmpl w:val="AE0C9288"/>
+    <w:lvl w:ilvl="0">
+      <w:start w:val="1"/>
+      <w:numFmt w:val="bullet"/>
+      <w:lvlText w:val=""/>
+      <w:lvlJc w:val="left"/>
+      <w:pPr>
+        <w:tabs>
+          <w:tab w:val="num" w:pos="720"/>
+        </w:tabs>
+        <w:ind w:left="720" w:hanging="360"/>
+      </w:pPr>
+      <w:rPr>
+        <w:rFonts w:ascii="Symbol" w:hAnsi="Symbol" w:hint="default"/>
+        <w:sz w:val="20"/>
+      </w:rPr>
+    </w:lvl>
+    <w:lvl w:ilvl="1" w:tentative="1">
+      <w:start w:val="1"/>
+      <w:numFmt w:val="bullet"/>
+      <w:lvlText w:val="o"/>
+      <w:lvlJc w:val="left"/>
+      <w:pPr>
+        <w:tabs>
+          <w:tab w:val="num" w:pos="1440"/>
+        </w:tabs>
+        <w:ind w:left="1440" w:hanging="360"/>
+      </w:pPr>
+      <w:rPr>
+        <w:rFonts w:ascii="Courier New" w:hAnsi="Courier New" w:hint="default"/>
+        <w:sz w:val="20"/>
+      </w:rPr>
+    </w:lvl>
+    <w:lvl w:ilvl="2" w:tentative="1">
+      <w:start w:val="1"/>
+      <w:numFmt w:val="bullet"/>
+      <w:lvlText w:val=""/>
+      <w:lvlJc w:val="left"/>
+      <w:pPr>
+        <w:tabs>
+          <w:tab w:val="num" w:pos="2160"/>
+        </w:tabs>
+        <w:ind w:left="2160" w:hanging="360"/>
+      </w:pPr>
+      <w:rPr>
+        <w:rFonts w:ascii="Wingdings" w:hAnsi="Wingdings" w:hint="default"/>
+        <w:sz w:val="20"/>
+      </w:rPr>
+    </w:lvl>
+    <w:lvl w:ilvl="3" w:tentative="1">
+      <w:start w:val="1"/>
+      <w:numFmt w:val="bullet"/>
+      <w:lvlText w:val=""/>
+      <w:lvlJc w:val="left"/>
+      <w:pPr>
+        <w:tabs>
+          <w:tab w:val="num" w:pos="2880"/>
+        </w:tabs>
+        <w:ind w:left="2880" w:hanging="360"/>
+      </w:pPr>
+      <w:rPr>
+        <w:rFonts w:ascii="Wingdings" w:hAnsi="Wingdings" w:hint="default"/>
+        <w:sz w:val="20"/>
+      </w:rPr>
+    </w:lvl>
+    <w:lvl w:ilvl="4" w:tentative="1">
+      <w:start w:val="1"/>
+      <w:numFmt w:val="bullet"/>
+      <w:lvlText w:val=""/>
+      <w:lvlJc w:val="left"/>
+      <w:pPr>
+        <w:tabs>
+          <w:tab w:val="num" w:pos="3600"/>
+        </w:tabs>
+        <w:ind w:left="3600" w:hanging="360"/>
+      </w:pPr>
+      <w:rPr>
+        <w:rFonts w:ascii="Wingdings" w:hAnsi="Wingdings" w:hint="default"/>
+        <w:sz w:val="20"/>
+      </w:rPr>
+    </w:lvl>
+    <w:lvl w:ilvl="5" w:tentative="1">
+      <w:start w:val="1"/>
+      <w:numFmt w:val="bullet"/>
+      <w:lvlText w:val=""/>
+      <w:lvlJc w:val="left"/>
+      <w:pPr>
+        <w:tabs>
+          <w:tab w:val="num" w:pos="4320"/>
+        </w:tabs>
+        <w:ind w:left="4320" w:hanging="360"/>
+      </w:pPr>
+      <w:rPr>
+        <w:rFonts w:ascii="Wingdings" w:hAnsi="Wingdings" w:hint="default"/>
+        <w:sz w:val="20"/>
+      </w:rPr>
+    </w:lvl>
+    <w:lvl w:ilvl="6" w:tentative="1">
+      <w:start w:val="1"/>
+      <w:numFmt w:val="bullet"/>
+      <w:lvlText w:val=""/>
+      <w:lvlJc w:val="left"/>
+      <w:pPr>
+        <w:tabs>
+          <w:tab w:val="num" w:pos="5040"/>
+        </w:tabs>
+        <w:ind w:left="5040" w:hanging="360"/>
+      </w:pPr>
+      <w:rPr>
+        <w:rFonts w:ascii="Wingdings" w:hAnsi="Wingdings" w:hint="default"/>
+        <w:sz w:val="20"/>
+      </w:rPr>
+    </w:lvl>
+    <w:lvl w:ilvl="7" w:tentative="1">
+      <w:start w:val="1"/>
+      <w:numFmt w:val="bullet"/>
+      <w:lvlText w:val=""/>
+      <w:lvlJc w:val="left"/>
+      <w:pPr>
+        <w:tabs>
+          <w:tab w:val="num" w:pos="5760"/>
+        </w:tabs>
+        <w:ind w:left="5760" w:hanging="360"/>
+      </w:pPr>
+      <w:rPr>
+        <w:rFonts w:ascii="Wingdings" w:hAnsi="Wingdings" w:hint="default"/>
+        <w:sz w:val="20"/>
+      </w:rPr>
+    </w:lvl>
+    <w:lvl w:ilvl="8" w:tentative="1">
+      <w:start w:val="1"/>
+      <w:numFmt w:val="bullet"/>
+      <w:lvlText w:val=""/>
+      <w:lvlJc w:val="left"/>
+      <w:pPr>
+        <w:tabs>
+          <w:tab w:val="num" w:pos="6480"/>
+        </w:tabs>
+        <w:ind w:left="6480" w:hanging="360"/>
+      </w:pPr>
+      <w:rPr>
+        <w:rFonts w:ascii="Wingdings" w:hAnsi="Wingdings" w:hint="default"/>
+        <w:sz w:val="20"/>
+      </w:rPr>
+    </w:lvl>
+  </w:abstractNum>
+  <w:abstractNum w:abstractNumId="6" w15:restartNumberingAfterBreak="0">
     <w:nsid w:val="7D3E14B1"/>
     <w:multiLevelType w:val="multilevel"/>
     <w:tmpl w:val="0409001F"/>
@@ -1509,19 +2324,42 @@
     </w:lvl>
   </w:abstractNum>
   <w:num w:numId="1" w16cid:durableId="357044921">
+    <w:abstractNumId w:val="1"/>
+  </w:num>
+  <w:num w:numId="2" w16cid:durableId="1843011814">
+    <w:abstractNumId w:val="6"/>
+  </w:num>
+  <w:num w:numId="3" w16cid:durableId="1307852406">
+    <w:abstractNumId w:val="2"/>
+  </w:num>
+  <w:num w:numId="4" w16cid:durableId="1160266998">
+    <w:abstractNumId w:val="4"/>
+  </w:num>
+  <w:num w:numId="5" w16cid:durableId="1834757546">
+    <w:abstractNumId w:val="3"/>
+  </w:num>
+  <w:num w:numId="6" w16cid:durableId="1986623880">
     <w:abstractNumId w:val="0"/>
   </w:num>
-  <w:num w:numId="2" w16cid:durableId="1843011814">
-    <w:abstractNumId w:val="4"/>
-  </w:num>
-  <w:num w:numId="3" w16cid:durableId="1307852406">
-    <w:abstractNumId w:val="1"/>
-  </w:num>
-  <w:num w:numId="4" w16cid:durableId="1160266998">
-    <w:abstractNumId w:val="3"/>
-  </w:num>
-  <w:num w:numId="5" w16cid:durableId="1834757546">
-    <w:abstractNumId w:val="2"/>
+  <w:num w:numId="7" w16cid:durableId="107630577">
+    <w:abstractNumId w:val="5"/>
+    <w:lvlOverride w:ilvl="0">
+      <w:lvl w:ilvl="0">
+        <w:numFmt w:val="bullet"/>
+        <w:lvlText w:val="o"/>
+        <w:lvlJc w:val="left"/>
+        <w:pPr>
+          <w:tabs>
+            <w:tab w:val="num" w:pos="720"/>
+          </w:tabs>
+          <w:ind w:left="720" w:hanging="360"/>
+        </w:pPr>
+        <w:rPr>
+          <w:rFonts w:ascii="Courier New" w:hAnsi="Courier New" w:hint="default"/>
+          <w:sz w:val="20"/>
+        </w:rPr>
+      </w:lvl>
+    </w:lvlOverride>
   </w:num>
 </w:numbering>
 </file>
@@ -1921,7 +2759,7 @@
     <w:lsdException w:name="Unresolved Mention" w:semiHidden="1" w:unhideWhenUsed="1"/>
     <w:lsdException w:name="Smart Link" w:semiHidden="1" w:unhideWhenUsed="1"/>
   </w:latentStyles>
-  <w:style w:type="paragraph" w:default="1" w:styleId="Normal">
+  <w:style w:type="paragraph" w:default="1" w:styleId="a">
     <w:name w:val="Normal"/>
     <w:qFormat/>
     <w:rsid w:val="00FE155E"/>
@@ -1933,13 +2771,13 @@
       <w:rFonts w:ascii="Calibri" w:eastAsia="Calibri" w:hAnsi="Calibri" w:cs="Arial"/>
     </w:rPr>
   </w:style>
-  <w:style w:type="character" w:default="1" w:styleId="DefaultParagraphFont">
+  <w:style w:type="character" w:default="1" w:styleId="a0">
     <w:name w:val="Default Paragraph Font"/>
     <w:uiPriority w:val="1"/>
     <w:semiHidden/>
     <w:unhideWhenUsed/>
   </w:style>
-  <w:style w:type="table" w:default="1" w:styleId="TableNormal">
+  <w:style w:type="table" w:default="1" w:styleId="a1">
     <w:name w:val="Normal Table"/>
     <w:uiPriority w:val="99"/>
     <w:semiHidden/>
@@ -1954,15 +2792,15 @@
       </w:tblCellMar>
     </w:tblPr>
   </w:style>
-  <w:style w:type="numbering" w:default="1" w:styleId="NoList">
+  <w:style w:type="numbering" w:default="1" w:styleId="a2">
     <w:name w:val="No List"/>
     <w:uiPriority w:val="99"/>
     <w:semiHidden/>
     <w:unhideWhenUsed/>
   </w:style>
-  <w:style w:type="paragraph" w:styleId="ListParagraph">
+  <w:style w:type="paragraph" w:styleId="a3">
     <w:name w:val="List Paragraph"/>
-    <w:basedOn w:val="Normal"/>
+    <w:basedOn w:val="a"/>
     <w:uiPriority w:val="34"/>
     <w:qFormat/>
     <w:rsid w:val="00FE155E"/>
@@ -1971,13 +2809,26 @@
       <w:contextualSpacing/>
     </w:pPr>
   </w:style>
-  <w:style w:type="character" w:styleId="LineNumber">
+  <w:style w:type="character" w:styleId="a4">
     <w:name w:val="line number"/>
-    <w:basedOn w:val="DefaultParagraphFont"/>
+    <w:basedOn w:val="a0"/>
     <w:uiPriority w:val="99"/>
     <w:semiHidden/>
     <w:unhideWhenUsed/>
     <w:rsid w:val="004D2882"/>
+  </w:style>
+  <w:style w:type="paragraph" w:styleId="a5">
+    <w:name w:val="No Spacing"/>
+    <w:uiPriority w:val="1"/>
+    <w:qFormat/>
+    <w:rsid w:val="0031787C"/>
+    <w:pPr>
+      <w:bidi/>
+      <w:spacing w:after="0" w:line="240" w:lineRule="auto"/>
+    </w:pPr>
+    <w:rPr>
+      <w:rFonts w:ascii="Calibri" w:eastAsia="Calibri" w:hAnsi="Calibri" w:cs="Arial"/>
+    </w:rPr>
   </w:style>
 </w:styles>
 </file>

</xml_diff>